<commit_message>
Dokumentacja & user json ignore last minute update
</commit_message>
<xml_diff>
--- a/dokumentacja/Dokumentacja_PAI.docx
+++ b/dokumentacja/Dokumentacja_PAI.docx
@@ -17,7 +17,25 @@
           <w:b/>
           <w:sz w:val="32"/>
         </w:rPr>
-        <w:t xml:space="preserve">Uniwersytet Technologiczno –Przyrodniczy w Bydgoszczy </w:t>
+        <w:t xml:space="preserve">Uniwersytet </w:t>
+      </w:r>
+      <w:proofErr w:type="spellStart"/>
+      <w:r>
+        <w:rPr>
+          <w:rFonts w:eastAsia="Times New Roman" w:cstheme="minorHAnsi"/>
+          <w:b/>
+          <w:sz w:val="32"/>
+        </w:rPr>
+        <w:t>Technologiczno</w:t>
+      </w:r>
+      <w:proofErr w:type="spellEnd"/>
+      <w:r>
+        <w:rPr>
+          <w:rFonts w:eastAsia="Times New Roman" w:cstheme="minorHAnsi"/>
+          <w:b/>
+          <w:sz w:val="32"/>
+        </w:rPr>
+        <w:t xml:space="preserve"> –Przyrodniczy w Bydgoszczy </w:t>
       </w:r>
       <w:r>
         <w:rPr>
@@ -588,8 +606,9 @@
           <w:iCs/>
           <w:sz w:val="26"/>
         </w:rPr>
-        <w:t>Michael Szychulski</w:t>
-      </w:r>
+        <w:t xml:space="preserve">Michael </w:t>
+      </w:r>
+      <w:proofErr w:type="spellStart"/>
       <w:r>
         <w:rPr>
           <w:rFonts w:eastAsia="Times New Roman" w:cstheme="minorHAnsi"/>
@@ -597,50 +616,51 @@
           <w:iCs/>
           <w:sz w:val="26"/>
         </w:rPr>
-        <w:t>,</w:t>
-      </w:r>
-    </w:p>
-    <w:p>
-      <w:pPr>
-        <w:spacing w:after="2" w:line="480" w:lineRule="auto"/>
-        <w:ind w:left="1294" w:right="4818"/>
+        <w:t>Szychulski</w:t>
+      </w:r>
+      <w:proofErr w:type="spellEnd"/>
+      <w:r>
         <w:rPr>
           <w:rFonts w:eastAsia="Times New Roman" w:cstheme="minorHAnsi"/>
           <w:i/>
           <w:iCs/>
           <w:sz w:val="26"/>
         </w:rPr>
-      </w:pPr>
-      <w:r>
+        <w:t>,</w:t>
+      </w:r>
+    </w:p>
+    <w:p>
+      <w:pPr>
+        <w:spacing w:after="2" w:line="480" w:lineRule="auto"/>
+        <w:ind w:left="1294" w:right="4818"/>
         <w:rPr>
           <w:rFonts w:eastAsia="Times New Roman" w:cstheme="minorHAnsi"/>
           <w:i/>
           <w:iCs/>
           <w:sz w:val="26"/>
         </w:rPr>
-        <w:t>Nr indeksu: 113115</w:t>
-      </w:r>
-    </w:p>
-    <w:p>
-      <w:pPr>
-        <w:spacing w:after="2" w:line="260" w:lineRule="auto"/>
-        <w:ind w:left="1294" w:right="4818"/>
+      </w:pPr>
+      <w:r>
         <w:rPr>
           <w:rFonts w:eastAsia="Times New Roman" w:cstheme="minorHAnsi"/>
           <w:i/>
           <w:iCs/>
           <w:sz w:val="26"/>
         </w:rPr>
-      </w:pPr>
-      <w:r>
+        <w:t>Nr indeksu: 113115</w:t>
+      </w:r>
+    </w:p>
+    <w:p>
+      <w:pPr>
+        <w:spacing w:after="2" w:line="260" w:lineRule="auto"/>
+        <w:ind w:left="1294" w:right="4818"/>
         <w:rPr>
           <w:rFonts w:eastAsia="Times New Roman" w:cstheme="minorHAnsi"/>
           <w:i/>
           <w:iCs/>
           <w:sz w:val="26"/>
         </w:rPr>
-        <w:t>Dominik Wiśniewski</w:t>
-      </w:r>
+      </w:pPr>
       <w:r>
         <w:rPr>
           <w:rFonts w:eastAsia="Times New Roman" w:cstheme="minorHAnsi"/>
@@ -648,50 +668,70 @@
           <w:iCs/>
           <w:sz w:val="26"/>
         </w:rPr>
-        <w:t>,</w:t>
-      </w:r>
-    </w:p>
-    <w:p>
-      <w:pPr>
-        <w:spacing w:after="2" w:line="360" w:lineRule="auto"/>
-        <w:ind w:left="1294" w:right="4818"/>
+        <w:t>Dominik Wiśniewski</w:t>
+      </w:r>
+      <w:r>
         <w:rPr>
           <w:rFonts w:eastAsia="Times New Roman" w:cstheme="minorHAnsi"/>
           <w:i/>
           <w:iCs/>
           <w:sz w:val="26"/>
         </w:rPr>
-      </w:pPr>
-      <w:r>
+        <w:t>,</w:t>
+      </w:r>
+    </w:p>
+    <w:p>
+      <w:pPr>
+        <w:spacing w:after="2" w:line="360" w:lineRule="auto"/>
+        <w:ind w:left="1294" w:right="4818"/>
         <w:rPr>
           <w:rFonts w:eastAsia="Times New Roman" w:cstheme="minorHAnsi"/>
           <w:i/>
           <w:iCs/>
           <w:sz w:val="26"/>
         </w:rPr>
-        <w:t>Nr indeksu: 113131</w:t>
-      </w:r>
-    </w:p>
-    <w:p>
-      <w:pPr>
-        <w:spacing w:after="2" w:line="260" w:lineRule="auto"/>
-        <w:ind w:left="1294" w:right="4818"/>
+      </w:pPr>
+      <w:r>
         <w:rPr>
           <w:rFonts w:eastAsia="Times New Roman" w:cstheme="minorHAnsi"/>
           <w:i/>
           <w:iCs/>
           <w:sz w:val="26"/>
         </w:rPr>
-      </w:pPr>
-      <w:r>
+        <w:t>Nr indeksu: 113131</w:t>
+      </w:r>
+    </w:p>
+    <w:p>
+      <w:pPr>
+        <w:spacing w:after="2" w:line="260" w:lineRule="auto"/>
+        <w:ind w:left="1294" w:right="4818"/>
         <w:rPr>
           <w:rFonts w:eastAsia="Times New Roman" w:cstheme="minorHAnsi"/>
           <w:i/>
           <w:iCs/>
           <w:sz w:val="26"/>
         </w:rPr>
-        <w:t>Michał Sulecki</w:t>
-      </w:r>
+      </w:pPr>
+      <w:r>
+        <w:rPr>
+          <w:rFonts w:eastAsia="Times New Roman" w:cstheme="minorHAnsi"/>
+          <w:i/>
+          <w:iCs/>
+          <w:sz w:val="26"/>
+        </w:rPr>
+        <w:t xml:space="preserve">Michał </w:t>
+      </w:r>
+      <w:proofErr w:type="spellStart"/>
+      <w:r>
+        <w:rPr>
+          <w:rFonts w:eastAsia="Times New Roman" w:cstheme="minorHAnsi"/>
+          <w:i/>
+          <w:iCs/>
+          <w:sz w:val="26"/>
+        </w:rPr>
+        <w:t>Sulecki</w:t>
+      </w:r>
+      <w:proofErr w:type="spellEnd"/>
       <w:r>
         <w:rPr>
           <w:rFonts w:eastAsia="Times New Roman" w:cstheme="minorHAnsi"/>
@@ -903,7 +943,7 @@
           <w:r>
             <w:fldChar w:fldCharType="separate"/>
           </w:r>
-          <w:hyperlink w:anchor="_Toc75105256" w:history="1">
+          <w:hyperlink w:anchor="_Toc75205776" w:history="1">
             <w:r>
               <w:rPr>
                 <w:rStyle w:val="Hyperlink"/>
@@ -945,7 +985,7 @@
                 <w:noProof/>
                 <w:webHidden/>
               </w:rPr>
-              <w:instrText xml:space="preserve"> PAGEREF _Toc75105256 \h </w:instrText>
+              <w:instrText xml:space="preserve"> PAGEREF _Toc75205776 \h </w:instrText>
             </w:r>
             <w:r>
               <w:rPr>
@@ -989,7 +1029,7 @@
               <w:lang w:val="en-GB" w:eastAsia="en-GB"/>
             </w:rPr>
           </w:pPr>
-          <w:hyperlink w:anchor="_Toc75105257" w:history="1">
+          <w:hyperlink w:anchor="_Toc75205777" w:history="1">
             <w:r>
               <w:rPr>
                 <w:rStyle w:val="Hyperlink"/>
@@ -1031,7 +1071,7 @@
                 <w:noProof/>
                 <w:webHidden/>
               </w:rPr>
-              <w:instrText xml:space="preserve"> PAGEREF _Toc75105257 \h </w:instrText>
+              <w:instrText xml:space="preserve"> PAGEREF _Toc75205777 \h </w:instrText>
             </w:r>
             <w:r>
               <w:rPr>
@@ -1075,7 +1115,7 @@
               <w:lang w:val="en-GB" w:eastAsia="en-GB"/>
             </w:rPr>
           </w:pPr>
-          <w:hyperlink w:anchor="_Toc75105258" w:history="1">
+          <w:hyperlink w:anchor="_Toc75205778" w:history="1">
             <w:r>
               <w:rPr>
                 <w:rStyle w:val="Hyperlink"/>
@@ -1117,7 +1157,7 @@
                 <w:noProof/>
                 <w:webHidden/>
               </w:rPr>
-              <w:instrText xml:space="preserve"> PAGEREF _Toc75105258 \h </w:instrText>
+              <w:instrText xml:space="preserve"> PAGEREF _Toc75205778 \h </w:instrText>
             </w:r>
             <w:r>
               <w:rPr>
@@ -1161,7 +1201,7 @@
               <w:lang w:val="en-GB" w:eastAsia="en-GB"/>
             </w:rPr>
           </w:pPr>
-          <w:hyperlink w:anchor="_Toc75105259" w:history="1">
+          <w:hyperlink w:anchor="_Toc75205779" w:history="1">
             <w:r>
               <w:rPr>
                 <w:rStyle w:val="Hyperlink"/>
@@ -1203,7 +1243,7 @@
                 <w:noProof/>
                 <w:webHidden/>
               </w:rPr>
-              <w:instrText xml:space="preserve"> PAGEREF _Toc75105259 \h </w:instrText>
+              <w:instrText xml:space="preserve"> PAGEREF _Toc75205779 \h </w:instrText>
             </w:r>
             <w:r>
               <w:rPr>
@@ -1247,7 +1287,7 @@
               <w:lang w:val="en-GB" w:eastAsia="en-GB"/>
             </w:rPr>
           </w:pPr>
-          <w:hyperlink w:anchor="_Toc75105260" w:history="1">
+          <w:hyperlink w:anchor="_Toc75205780" w:history="1">
             <w:r>
               <w:rPr>
                 <w:rStyle w:val="Hyperlink"/>
@@ -1289,7 +1329,7 @@
                 <w:noProof/>
                 <w:webHidden/>
               </w:rPr>
-              <w:instrText xml:space="preserve"> PAGEREF _Toc75105260 \h </w:instrText>
+              <w:instrText xml:space="preserve"> PAGEREF _Toc75205780 \h </w:instrText>
             </w:r>
             <w:r>
               <w:rPr>
@@ -1333,7 +1373,7 @@
               <w:lang w:val="en-GB" w:eastAsia="en-GB"/>
             </w:rPr>
           </w:pPr>
-          <w:hyperlink w:anchor="_Toc75105261" w:history="1">
+          <w:hyperlink w:anchor="_Toc75205781" w:history="1">
             <w:r>
               <w:rPr>
                 <w:rStyle w:val="Hyperlink"/>
@@ -1375,7 +1415,7 @@
                 <w:noProof/>
                 <w:webHidden/>
               </w:rPr>
-              <w:instrText xml:space="preserve"> PAGEREF _Toc75105261 \h </w:instrText>
+              <w:instrText xml:space="preserve"> PAGEREF _Toc75205781 \h </w:instrText>
             </w:r>
             <w:r>
               <w:rPr>
@@ -1419,7 +1459,7 @@
               <w:lang w:val="en-GB" w:eastAsia="en-GB"/>
             </w:rPr>
           </w:pPr>
-          <w:hyperlink w:anchor="_Toc75105262" w:history="1">
+          <w:hyperlink w:anchor="_Toc75205782" w:history="1">
             <w:r>
               <w:rPr>
                 <w:rStyle w:val="Hyperlink"/>
@@ -1461,7 +1501,7 @@
                 <w:noProof/>
                 <w:webHidden/>
               </w:rPr>
-              <w:instrText xml:space="preserve"> PAGEREF _Toc75105262 \h </w:instrText>
+              <w:instrText xml:space="preserve"> PAGEREF _Toc75205782 \h </w:instrText>
             </w:r>
             <w:r>
               <w:rPr>
@@ -1505,7 +1545,7 @@
               <w:lang w:val="en-GB" w:eastAsia="en-GB"/>
             </w:rPr>
           </w:pPr>
-          <w:hyperlink w:anchor="_Toc75105263" w:history="1">
+          <w:hyperlink w:anchor="_Toc75205783" w:history="1">
             <w:r>
               <w:rPr>
                 <w:rStyle w:val="Hyperlink"/>
@@ -1547,7 +1587,7 @@
                 <w:noProof/>
                 <w:webHidden/>
               </w:rPr>
-              <w:instrText xml:space="preserve"> PAGEREF _Toc75105263 \h </w:instrText>
+              <w:instrText xml:space="preserve"> PAGEREF _Toc75205783 \h </w:instrText>
             </w:r>
             <w:r>
               <w:rPr>
@@ -1591,7 +1631,7 @@
               <w:lang w:val="en-GB" w:eastAsia="en-GB"/>
             </w:rPr>
           </w:pPr>
-          <w:hyperlink w:anchor="_Toc75105264" w:history="1">
+          <w:hyperlink w:anchor="_Toc75205784" w:history="1">
             <w:r>
               <w:rPr>
                 <w:rStyle w:val="Hyperlink"/>
@@ -1633,7 +1673,7 @@
                 <w:noProof/>
                 <w:webHidden/>
               </w:rPr>
-              <w:instrText xml:space="preserve"> PAGEREF _Toc75105264 \h </w:instrText>
+              <w:instrText xml:space="preserve"> PAGEREF _Toc75205784 \h </w:instrText>
             </w:r>
             <w:r>
               <w:rPr>
@@ -1677,7 +1717,7 @@
               <w:lang w:val="en-GB" w:eastAsia="en-GB"/>
             </w:rPr>
           </w:pPr>
-          <w:hyperlink w:anchor="_Toc75105265" w:history="1">
+          <w:hyperlink w:anchor="_Toc75205785" w:history="1">
             <w:r>
               <w:rPr>
                 <w:rStyle w:val="Hyperlink"/>
@@ -1719,7 +1759,7 @@
                 <w:noProof/>
                 <w:webHidden/>
               </w:rPr>
-              <w:instrText xml:space="preserve"> PAGEREF _Toc75105265 \h </w:instrText>
+              <w:instrText xml:space="preserve"> PAGEREF _Toc75205785 \h </w:instrText>
             </w:r>
             <w:r>
               <w:rPr>
@@ -1763,7 +1803,7 @@
               <w:lang w:val="en-GB" w:eastAsia="en-GB"/>
             </w:rPr>
           </w:pPr>
-          <w:hyperlink w:anchor="_Toc75105266" w:history="1">
+          <w:hyperlink w:anchor="_Toc75205786" w:history="1">
             <w:r>
               <w:rPr>
                 <w:rStyle w:val="Hyperlink"/>
@@ -1805,7 +1845,7 @@
                 <w:noProof/>
                 <w:webHidden/>
               </w:rPr>
-              <w:instrText xml:space="preserve"> PAGEREF _Toc75105266 \h </w:instrText>
+              <w:instrText xml:space="preserve"> PAGEREF _Toc75205786 \h </w:instrText>
             </w:r>
             <w:r>
               <w:rPr>
@@ -1849,7 +1889,7 @@
               <w:lang w:val="en-GB" w:eastAsia="en-GB"/>
             </w:rPr>
           </w:pPr>
-          <w:hyperlink w:anchor="_Toc75105267" w:history="1">
+          <w:hyperlink w:anchor="_Toc75205787" w:history="1">
             <w:r>
               <w:rPr>
                 <w:rStyle w:val="Hyperlink"/>
@@ -1891,7 +1931,7 @@
                 <w:noProof/>
                 <w:webHidden/>
               </w:rPr>
-              <w:instrText xml:space="preserve"> PAGEREF _Toc75105267 \h </w:instrText>
+              <w:instrText xml:space="preserve"> PAGEREF _Toc75205787 \h </w:instrText>
             </w:r>
             <w:r>
               <w:rPr>
@@ -1935,7 +1975,7 @@
               <w:lang w:val="en-GB" w:eastAsia="en-GB"/>
             </w:rPr>
           </w:pPr>
-          <w:hyperlink w:anchor="_Toc75105268" w:history="1">
+          <w:hyperlink w:anchor="_Toc75205788" w:history="1">
             <w:r>
               <w:rPr>
                 <w:rStyle w:val="Hyperlink"/>
@@ -1977,7 +2017,7 @@
                 <w:noProof/>
                 <w:webHidden/>
               </w:rPr>
-              <w:instrText xml:space="preserve"> PAGEREF _Toc75105268 \h </w:instrText>
+              <w:instrText xml:space="preserve"> PAGEREF _Toc75205788 \h </w:instrText>
             </w:r>
             <w:r>
               <w:rPr>
@@ -2021,7 +2061,7 @@
               <w:lang w:val="en-GB" w:eastAsia="en-GB"/>
             </w:rPr>
           </w:pPr>
-          <w:hyperlink w:anchor="_Toc75105269" w:history="1">
+          <w:hyperlink w:anchor="_Toc75205789" w:history="1">
             <w:r>
               <w:rPr>
                 <w:rStyle w:val="Hyperlink"/>
@@ -2063,7 +2103,7 @@
                 <w:noProof/>
                 <w:webHidden/>
               </w:rPr>
-              <w:instrText xml:space="preserve"> PAGEREF _Toc75105269 \h </w:instrText>
+              <w:instrText xml:space="preserve"> PAGEREF _Toc75205789 \h </w:instrText>
             </w:r>
             <w:r>
               <w:rPr>
@@ -2107,7 +2147,7 @@
               <w:lang w:val="en-GB" w:eastAsia="en-GB"/>
             </w:rPr>
           </w:pPr>
-          <w:hyperlink w:anchor="_Toc75105270" w:history="1">
+          <w:hyperlink w:anchor="_Toc75205790" w:history="1">
             <w:r>
               <w:rPr>
                 <w:rStyle w:val="Hyperlink"/>
@@ -2149,7 +2189,7 @@
                 <w:noProof/>
                 <w:webHidden/>
               </w:rPr>
-              <w:instrText xml:space="preserve"> PAGEREF _Toc75105270 \h </w:instrText>
+              <w:instrText xml:space="preserve"> PAGEREF _Toc75205790 \h </w:instrText>
             </w:r>
             <w:r>
               <w:rPr>
@@ -2193,7 +2233,7 @@
               <w:lang w:val="en-GB" w:eastAsia="en-GB"/>
             </w:rPr>
           </w:pPr>
-          <w:hyperlink w:anchor="_Toc75105271" w:history="1">
+          <w:hyperlink w:anchor="_Toc75205791" w:history="1">
             <w:r>
               <w:rPr>
                 <w:rStyle w:val="Hyperlink"/>
@@ -2235,7 +2275,7 @@
                 <w:noProof/>
                 <w:webHidden/>
               </w:rPr>
-              <w:instrText xml:space="preserve"> PAGEREF _Toc75105271 \h </w:instrText>
+              <w:instrText xml:space="preserve"> PAGEREF _Toc75205791 \h </w:instrText>
             </w:r>
             <w:r>
               <w:rPr>
@@ -2279,7 +2319,7 @@
               <w:lang w:val="en-GB" w:eastAsia="en-GB"/>
             </w:rPr>
           </w:pPr>
-          <w:hyperlink w:anchor="_Toc75105272" w:history="1">
+          <w:hyperlink w:anchor="_Toc75205792" w:history="1">
             <w:r>
               <w:rPr>
                 <w:rStyle w:val="Hyperlink"/>
@@ -2321,7 +2361,7 @@
                 <w:noProof/>
                 <w:webHidden/>
               </w:rPr>
-              <w:instrText xml:space="preserve"> PAGEREF _Toc75105272 \h </w:instrText>
+              <w:instrText xml:space="preserve"> PAGEREF _Toc75205792 \h </w:instrText>
             </w:r>
             <w:r>
               <w:rPr>
@@ -2341,7 +2381,7 @@
                 <w:noProof/>
                 <w:webHidden/>
               </w:rPr>
-              <w:t>7</w:t>
+              <w:t>8</w:t>
             </w:r>
             <w:r>
               <w:rPr>
@@ -2365,7 +2405,7 @@
               <w:lang w:val="en-GB" w:eastAsia="en-GB"/>
             </w:rPr>
           </w:pPr>
-          <w:hyperlink w:anchor="_Toc75105273" w:history="1">
+          <w:hyperlink w:anchor="_Toc75205793" w:history="1">
             <w:r>
               <w:rPr>
                 <w:rStyle w:val="Hyperlink"/>
@@ -2407,7 +2447,7 @@
                 <w:noProof/>
                 <w:webHidden/>
               </w:rPr>
-              <w:instrText xml:space="preserve"> PAGEREF _Toc75105273 \h </w:instrText>
+              <w:instrText xml:space="preserve"> PAGEREF _Toc75205793 \h </w:instrText>
             </w:r>
             <w:r>
               <w:rPr>
@@ -2451,7 +2491,7 @@
               <w:lang w:val="en-GB" w:eastAsia="en-GB"/>
             </w:rPr>
           </w:pPr>
-          <w:hyperlink w:anchor="_Toc75105274" w:history="1">
+          <w:hyperlink w:anchor="_Toc75205794" w:history="1">
             <w:r>
               <w:rPr>
                 <w:rStyle w:val="Hyperlink"/>
@@ -2493,7 +2533,7 @@
                 <w:noProof/>
                 <w:webHidden/>
               </w:rPr>
-              <w:instrText xml:space="preserve"> PAGEREF _Toc75105274 \h </w:instrText>
+              <w:instrText xml:space="preserve"> PAGEREF _Toc75205794 \h </w:instrText>
             </w:r>
             <w:r>
               <w:rPr>
@@ -2513,7 +2553,7 @@
                 <w:noProof/>
                 <w:webHidden/>
               </w:rPr>
-              <w:t>12</w:t>
+              <w:t>13</w:t>
             </w:r>
             <w:r>
               <w:rPr>
@@ -2537,7 +2577,7 @@
               <w:lang w:val="en-GB" w:eastAsia="en-GB"/>
             </w:rPr>
           </w:pPr>
-          <w:hyperlink w:anchor="_Toc75105275" w:history="1">
+          <w:hyperlink w:anchor="_Toc75205795" w:history="1">
             <w:r>
               <w:rPr>
                 <w:rStyle w:val="Hyperlink"/>
@@ -2579,7 +2619,7 @@
                 <w:noProof/>
                 <w:webHidden/>
               </w:rPr>
-              <w:instrText xml:space="preserve"> PAGEREF _Toc75105275 \h </w:instrText>
+              <w:instrText xml:space="preserve"> PAGEREF _Toc75205795 \h </w:instrText>
             </w:r>
             <w:r>
               <w:rPr>
@@ -2641,7 +2681,7 @@
           <w:numId w:val="1"/>
         </w:numPr>
       </w:pPr>
-      <w:bookmarkStart w:id="0" w:name="_Toc75105256"/>
+      <w:bookmarkStart w:id="0" w:name="_Toc75205776"/>
       <w:r>
         <w:t>Specyfikacja projektu</w:t>
       </w:r>
@@ -2656,7 +2696,7 @@
         </w:numPr>
         <w:ind w:left="1134"/>
       </w:pPr>
-      <w:bookmarkStart w:id="1" w:name="_Toc75105257"/>
+      <w:bookmarkStart w:id="1" w:name="_Toc75205777"/>
       <w:r>
         <w:t>Ogólny opis</w:t>
       </w:r>
@@ -2667,7 +2707,15 @@
     </w:p>
     <w:p>
       <w:r>
-        <w:t xml:space="preserve">System z założenia ma umożliwić interakcje pomiędzy organizatorem wydarzenia, a uczestnikami. Organizator tworzy nowe wydarzenie, określa liczbę gości, miejsce, termin i pozostałe szczegóły wydarzenia. Po ustaleniu szczegółów organizator może opublikować wydarzenie, aby było dostępne dla uczestników. Założyciel może dodatkowo wysyłać zaproszenia do grupy jego np. wcześniejszych uczestników, za pośrednictwem e-maili. Uczestnicy imprez po wejściu na aplikacje maja dostępną wyszukiwarkę okolicznych wydarzeń. Dostępne jest wyszukiwanie interesujących wydarzeń poprzez system tagów, które określają tematykę. Następnie po wybraniu wydarzenia można przejrzeć szczegóły, które zostały ustalone przez organizatora i zarezerwować swoje miejsce na wydarzeniu, lub określić swoje uczestnictwo. </w:t>
+        <w:t xml:space="preserve">System z założenia ma umożliwić interakcje pomiędzy organizatorem wydarzenia, a uczestnikami. Organizator tworzy nowe wydarzenie, określa liczbę gości, miejsce, termin i pozostałe szczegóły wydarzenia. Po ustaleniu szczegółów organizator może opublikować wydarzenie, aby było dostępne dla uczestników. Założyciel może dodatkowo wysyłać zaproszenia do grupy jego np. wcześniejszych uczestników, za pośrednictwem e-maili. Uczestnicy imprez po wejściu na aplikacje maja dostępną wyszukiwarkę okolicznych wydarzeń. Dostępne jest wyszukiwanie interesujących wydarzeń poprzez system </w:t>
+      </w:r>
+      <w:proofErr w:type="spellStart"/>
+      <w:r>
+        <w:t>tagów</w:t>
+      </w:r>
+      <w:proofErr w:type="spellEnd"/>
+      <w:r>
+        <w:t xml:space="preserve">, które określają tematykę. Następnie po wybraniu wydarzenia można przejrzeć szczegóły, które zostały ustalone przez organizatora i zarezerwować swoje miejsce na wydarzeniu, lub określić swoje uczestnictwo. </w:t>
       </w:r>
     </w:p>
     <w:p>
@@ -2688,7 +2736,7 @@
         </w:numPr>
         <w:ind w:left="1134"/>
       </w:pPr>
-      <w:bookmarkStart w:id="2" w:name="_Toc75105258"/>
+      <w:bookmarkStart w:id="2" w:name="_Toc75205778"/>
       <w:r>
         <w:t>Cel i przeznaczenie</w:t>
       </w:r>
@@ -2713,7 +2761,7 @@
         </w:numPr>
         <w:ind w:left="1134"/>
       </w:pPr>
-      <w:bookmarkStart w:id="3" w:name="_Toc75105259"/>
+      <w:bookmarkStart w:id="3" w:name="_Toc75205779"/>
       <w:r>
         <w:t>Specyfikacja wymagań na oprogramowanie</w:t>
       </w:r>
@@ -2731,7 +2779,7 @@
       <w:bookmarkStart w:id="4" w:name="_Funkcjonalne:"/>
       <w:bookmarkStart w:id="5" w:name="_Wymagania_funkcjonalne:"/>
       <w:bookmarkStart w:id="6" w:name="_Hlk75093646"/>
-      <w:bookmarkStart w:id="7" w:name="_Toc75105260"/>
+      <w:bookmarkStart w:id="7" w:name="_Toc75205780"/>
       <w:bookmarkEnd w:id="4"/>
       <w:bookmarkEnd w:id="5"/>
       <w:r>
@@ -2934,7 +2982,7 @@
         </w:numPr>
         <w:ind w:left="1418"/>
       </w:pPr>
-      <w:bookmarkStart w:id="8" w:name="_Toc75105261"/>
+      <w:bookmarkStart w:id="8" w:name="_Toc75205781"/>
       <w:r>
         <w:t>Wymagania bazy danych:</w:t>
       </w:r>
@@ -2942,7 +2990,15 @@
     </w:p>
     <w:p>
       <w:r>
-        <w:t>Relacyjna baza danych oparta na mySQL. Baza będzie posiadała jednego użytkownika z pełnymi uprawnieniami. Dostęp do niego będzie można uzyskać za pomocą panelu administratora aplikacji.</w:t>
+        <w:t xml:space="preserve">Relacyjna baza danych oparta na </w:t>
+      </w:r>
+      <w:proofErr w:type="spellStart"/>
+      <w:r>
+        <w:t>mySQL</w:t>
+      </w:r>
+      <w:proofErr w:type="spellEnd"/>
+      <w:r>
+        <w:t>. Baza będzie posiadała jednego użytkownika z pełnymi uprawnieniami. Dostęp do niego będzie można uzyskać za pomocą panelu administratora aplikacji.</w:t>
       </w:r>
     </w:p>
     <w:p>
@@ -2954,7 +3010,7 @@
         </w:numPr>
         <w:ind w:left="1418"/>
       </w:pPr>
-      <w:bookmarkStart w:id="9" w:name="_Toc75105262"/>
+      <w:bookmarkStart w:id="9" w:name="_Toc75205782"/>
       <w:r>
         <w:t>Wymagania bezpieczeństwa:</w:t>
       </w:r>
@@ -2962,13 +3018,37 @@
     </w:p>
     <w:p>
       <w:r>
-        <w:t xml:space="preserve">Bezpieczeństwo jest realizowane za pomocą integracji Spring Security z systemem tokenów </w:t>
+        <w:t xml:space="preserve">Bezpieczeństwo jest realizowane za pomocą integracji Spring Security z systemem </w:t>
+      </w:r>
+      <w:proofErr w:type="spellStart"/>
+      <w:r>
+        <w:t>tokenów</w:t>
+      </w:r>
+      <w:proofErr w:type="spellEnd"/>
+      <w:r>
+        <w:t xml:space="preserve"> </w:t>
       </w:r>
       <w:r>
         <w:t xml:space="preserve">realizowanym za pomocą </w:t>
       </w:r>
       <w:r>
-        <w:t xml:space="preserve">JWT. Użytkownik musi zarejestrować swoje konto, następnie się zalogować z poprawnymi danymi i wtedy otrzymuje token autoryzujący, który umożliwia poruszanie się i korzystanie po serwisie. Token zostaje otrzymany na określony czas. Akcje użytkownika odświeżają </w:t>
+        <w:t xml:space="preserve">JWT. Użytkownik musi zarejestrować swoje konto, następnie się zalogować z poprawnymi danymi i wtedy otrzymuje </w:t>
+      </w:r>
+      <w:proofErr w:type="spellStart"/>
+      <w:r>
+        <w:t>token</w:t>
+      </w:r>
+      <w:proofErr w:type="spellEnd"/>
+      <w:r>
+        <w:t xml:space="preserve"> autoryzujący, który umożliwia poruszanie się i korzystanie po serwisie. </w:t>
+      </w:r>
+      <w:proofErr w:type="spellStart"/>
+      <w:r>
+        <w:t>Token</w:t>
+      </w:r>
+      <w:proofErr w:type="spellEnd"/>
+      <w:r>
+        <w:t xml:space="preserve"> zostaje otrzymany na określony czas. Akcje użytkownika odświeżają </w:t>
       </w:r>
       <w:r>
         <w:t xml:space="preserve">czas </w:t>
@@ -3000,7 +3080,7 @@
         </w:numPr>
         <w:ind w:left="1418"/>
       </w:pPr>
-      <w:bookmarkStart w:id="10" w:name="_Toc75105263"/>
+      <w:bookmarkStart w:id="10" w:name="_Toc75205783"/>
       <w:r>
         <w:lastRenderedPageBreak/>
         <w:t>Wymagania sprzętowo-wydajnościowe:</w:t>
@@ -3046,7 +3126,7 @@
         </w:numPr>
         <w:ind w:left="1418"/>
       </w:pPr>
-      <w:bookmarkStart w:id="11" w:name="_Toc75105264"/>
+      <w:bookmarkStart w:id="11" w:name="_Toc75205784"/>
       <w:r>
         <w:t>Wymagania na testowanie:</w:t>
       </w:r>
@@ -3054,7 +3134,23 @@
     </w:p>
     <w:p>
       <w:r>
-        <w:t>Przeprowadzone zostaną testy jednostkowe sprawdzającą logikę wykonywaną na danym endpoincie. Pokrycie kodu zakładane jest na powyżej 50%.  Planowane jest kilka większych testów funkcjonalnych i integracyjnych, które sprawdzą współpracę poszczególnych części systemu. Będzie to sprawdzenie kluczowych i bazowych funkcjonalności, gdyż większa ilość takich testów może przełożyć się negatywnie na wydajność możliwego użycia pipeline’a (rozszerzenie funkcjonalności wchodzi na główną gałąź projektu po zapewnieniu, że wszystkie poprzednie testy działają). Kluczowe funkcjonalności:</w:t>
+        <w:t xml:space="preserve">Przeprowadzone zostaną testy jednostkowe sprawdzającą logikę wykonywaną na danym </w:t>
+      </w:r>
+      <w:proofErr w:type="spellStart"/>
+      <w:r>
+        <w:t>endpoincie</w:t>
+      </w:r>
+      <w:proofErr w:type="spellEnd"/>
+      <w:r>
+        <w:t xml:space="preserve">. Pokrycie kodu zakładane jest na powyżej 50%.  Planowane jest kilka większych testów funkcjonalnych i integracyjnych, które sprawdzą współpracę poszczególnych części systemu. Będzie to sprawdzenie kluczowych i bazowych funkcjonalności, gdyż większa ilość takich testów może przełożyć się negatywnie na wydajność możliwego użycia </w:t>
+      </w:r>
+      <w:proofErr w:type="spellStart"/>
+      <w:r>
+        <w:t>pipeline’a</w:t>
+      </w:r>
+      <w:proofErr w:type="spellEnd"/>
+      <w:r>
+        <w:t xml:space="preserve"> (rozszerzenie funkcjonalności wchodzi na główną gałąź projektu po zapewnieniu, że wszystkie poprzednie testy działają). Kluczowe funkcjonalności:</w:t>
       </w:r>
     </w:p>
     <w:p>
@@ -3114,7 +3210,7 @@
         </w:numPr>
         <w:ind w:left="1134"/>
       </w:pPr>
-      <w:bookmarkStart w:id="12" w:name="_Toc75105265"/>
+      <w:bookmarkStart w:id="12" w:name="_Toc75205785"/>
       <w:r>
         <w:t>Architektura oprogramowania</w:t>
       </w:r>
@@ -3133,9 +3229,27 @@
           <w:numId w:val="5"/>
         </w:numPr>
       </w:pPr>
-      <w:r>
-        <w:t>Backend – część serwerowa – oparta na języku Java z wykorzystaniem frameworka Spring Boot</w:t>
-      </w:r>
+      <w:proofErr w:type="spellStart"/>
+      <w:r>
+        <w:t>Backend</w:t>
+      </w:r>
+      <w:proofErr w:type="spellEnd"/>
+      <w:r>
+        <w:t xml:space="preserve"> – część serwerowa – oparta na języku Java z wykorzystaniem </w:t>
+      </w:r>
+      <w:proofErr w:type="spellStart"/>
+      <w:r>
+        <w:t>frameworka</w:t>
+      </w:r>
+      <w:proofErr w:type="spellEnd"/>
+      <w:r>
+        <w:t xml:space="preserve"> Spring </w:t>
+      </w:r>
+      <w:proofErr w:type="spellStart"/>
+      <w:r>
+        <w:t>Boot</w:t>
+      </w:r>
+      <w:proofErr w:type="spellEnd"/>
     </w:p>
     <w:p>
       <w:pPr>
@@ -3145,8 +3259,45 @@
           <w:numId w:val="5"/>
         </w:numPr>
       </w:pPr>
-      <w:r>
-        <w:t>Frontend – część kliencka – oparta na Javascript z wykorzystaniem frameworka React.js i pomniejszych pakietów stylizacji np. Material-UI, Bootstrap 4.</w:t>
+      <w:proofErr w:type="spellStart"/>
+      <w:r>
+        <w:t>Frontend</w:t>
+      </w:r>
+      <w:proofErr w:type="spellEnd"/>
+      <w:r>
+        <w:t xml:space="preserve"> – część kliencka – oparta na </w:t>
+      </w:r>
+      <w:proofErr w:type="spellStart"/>
+      <w:r>
+        <w:t>Javascript</w:t>
+      </w:r>
+      <w:proofErr w:type="spellEnd"/>
+      <w:r>
+        <w:t xml:space="preserve"> z wykorzystaniem </w:t>
+      </w:r>
+      <w:proofErr w:type="spellStart"/>
+      <w:r>
+        <w:t>frameworka</w:t>
+      </w:r>
+      <w:proofErr w:type="spellEnd"/>
+      <w:r>
+        <w:t xml:space="preserve"> React.js i pomniejszych pakietów stylizacji np. </w:t>
+      </w:r>
+      <w:proofErr w:type="spellStart"/>
+      <w:r>
+        <w:t>Material</w:t>
+      </w:r>
+      <w:proofErr w:type="spellEnd"/>
+      <w:r>
+        <w:t xml:space="preserve">-UI, </w:t>
+      </w:r>
+      <w:proofErr w:type="spellStart"/>
+      <w:r>
+        <w:t>Bootstrap</w:t>
+      </w:r>
+      <w:proofErr w:type="spellEnd"/>
+      <w:r>
+        <w:t xml:space="preserve"> 4.</w:t>
       </w:r>
     </w:p>
     <w:p>
@@ -3157,7 +3308,7 @@
           <w:numId w:val="8"/>
         </w:numPr>
       </w:pPr>
-      <w:bookmarkStart w:id="13" w:name="_Toc75105266"/>
+      <w:bookmarkStart w:id="13" w:name="_Toc75205786"/>
       <w:r>
         <w:lastRenderedPageBreak/>
         <w:t>Diagram architektury</w:t>
@@ -3213,7 +3364,15 @@
     </w:p>
     <w:p>
       <w:r>
-        <w:t xml:space="preserve">Głównym serwisem jest oczywiście serwis eventów, który łączy ze sobą pewne zależności zaproszeń i ocen dla danych wydarzeń i korzysta z serwisu user-ów, aby </w:t>
+        <w:t xml:space="preserve">Głównym serwisem jest oczywiście serwis eventów, który łączy ze sobą pewne zależności zaproszeń i ocen dla danych wydarzeń i korzysta z serwisu </w:t>
+      </w:r>
+      <w:proofErr w:type="spellStart"/>
+      <w:r>
+        <w:t>user</w:t>
+      </w:r>
+      <w:proofErr w:type="spellEnd"/>
+      <w:r>
+        <w:t xml:space="preserve">-ów, aby </w:t>
       </w:r>
       <w:r>
         <w:t>rozróżnić,</w:t>
@@ -3231,7 +3390,7 @@
         </w:numPr>
       </w:pPr>
       <w:bookmarkStart w:id="14" w:name="_Opis_elementów_składowych"/>
-      <w:bookmarkStart w:id="15" w:name="_Toc75105267"/>
+      <w:bookmarkStart w:id="15" w:name="_Toc75205787"/>
       <w:bookmarkEnd w:id="14"/>
       <w:r>
         <w:t>Opis elementów składowych oprogramowania</w:t>
@@ -3297,8 +3456,13 @@
           <w:numId w:val="8"/>
         </w:numPr>
       </w:pPr>
-      <w:r>
-        <w:t>Review Service dostępny jest z poziomu Eventu, gdzie oferuje funkcjonalności związanie z wyświetlaniem ocen i komentarzy, a także z poziomu User Service, za którego pomocą mogą być wystawiane takowe komentarze</w:t>
+      <w:proofErr w:type="spellStart"/>
+      <w:r>
+        <w:t>Review</w:t>
+      </w:r>
+      <w:proofErr w:type="spellEnd"/>
+      <w:r>
+        <w:t xml:space="preserve"> Service dostępny jest z poziomu Eventu, gdzie oferuje funkcjonalności związanie z wyświetlaniem ocen i komentarzy, a także z poziomu User Service, za którego pomocą mogą być wystawiane takowe komentarze</w:t>
       </w:r>
     </w:p>
     <w:p>
@@ -3309,9 +3473,14 @@
           <w:numId w:val="8"/>
         </w:numPr>
       </w:pPr>
+      <w:proofErr w:type="spellStart"/>
       <w:r>
         <w:lastRenderedPageBreak/>
-        <w:t xml:space="preserve">Invitation Service określa z poziomu Eventów </w:t>
+        <w:t>Invitation</w:t>
+      </w:r>
+      <w:proofErr w:type="spellEnd"/>
+      <w:r>
+        <w:t xml:space="preserve"> Service określa z poziomu Eventów </w:t>
       </w:r>
       <w:r>
         <w:t>możliwość wysyłania zaproszeń dla użytkowników, którzy z poziomu swojego serwisu mogą je zaakceptować lub odrzucić.</w:t>
@@ -3325,7 +3494,7 @@
           <w:numId w:val="8"/>
         </w:numPr>
       </w:pPr>
-      <w:bookmarkStart w:id="16" w:name="_Toc75105268"/>
+      <w:bookmarkStart w:id="16" w:name="_Toc75205788"/>
       <w:r>
         <w:t>Alokacja wymagań w architekturze</w:t>
       </w:r>
@@ -3560,8 +3729,13 @@
           <w:numId w:val="10"/>
         </w:numPr>
       </w:pPr>
-      <w:r>
-        <w:t>Review Service</w:t>
+      <w:proofErr w:type="spellStart"/>
+      <w:r>
+        <w:t>Review</w:t>
+      </w:r>
+      <w:proofErr w:type="spellEnd"/>
+      <w:r>
+        <w:t xml:space="preserve"> Service</w:t>
       </w:r>
     </w:p>
     <w:p>
@@ -3602,8 +3776,13 @@
           <w:numId w:val="10"/>
         </w:numPr>
       </w:pPr>
-      <w:r>
-        <w:t>Invitation Service</w:t>
+      <w:proofErr w:type="spellStart"/>
+      <w:r>
+        <w:t>Invitation</w:t>
+      </w:r>
+      <w:proofErr w:type="spellEnd"/>
+      <w:r>
+        <w:t xml:space="preserve"> Service</w:t>
       </w:r>
     </w:p>
     <w:p>
@@ -3675,7 +3854,7 @@
         </w:numPr>
         <w:ind w:left="1134"/>
       </w:pPr>
-      <w:bookmarkStart w:id="17" w:name="_Toc75105269"/>
+      <w:bookmarkStart w:id="17" w:name="_Toc75205789"/>
       <w:r>
         <w:t>Implementacja architektury</w:t>
       </w:r>
@@ -3755,7 +3934,15 @@
         </w:numPr>
       </w:pPr>
       <w:r>
-        <w:t>Kolor zielony – Navbar – pasek nawigacji poszczególnych modułów, do których użytkownik ma dostęp po prawidłowym zalogowaniu</w:t>
+        <w:t xml:space="preserve">Kolor zielony – </w:t>
+      </w:r>
+      <w:proofErr w:type="spellStart"/>
+      <w:r>
+        <w:t>Navbar</w:t>
+      </w:r>
+      <w:proofErr w:type="spellEnd"/>
+      <w:r>
+        <w:t xml:space="preserve"> – pasek nawigacji poszczególnych modułów, do których użytkownik ma dostęp po prawidłowym zalogowaniu</w:t>
       </w:r>
     </w:p>
     <w:p>
@@ -3790,89 +3977,76 @@
           <w:numId w:val="12"/>
         </w:numPr>
       </w:pPr>
-      <w:bookmarkStart w:id="18" w:name="_Toc75105270"/>
+      <w:bookmarkStart w:id="18" w:name="_Toc75205790"/>
       <w:r>
         <w:t>Admin Service</w:t>
       </w:r>
       <w:bookmarkEnd w:id="18"/>
     </w:p>
     <w:p>
-      <w:pPr>
-        <w:pStyle w:val="Heading3"/>
-        <w:numPr>
-          <w:ilvl w:val="0"/>
-          <w:numId w:val="12"/>
-        </w:numPr>
-      </w:pPr>
-      <w:bookmarkStart w:id="19" w:name="_Toc75105271"/>
-      <w:r>
-        <w:t>Login Service</w:t>
-      </w:r>
-      <w:bookmarkEnd w:id="19"/>
-    </w:p>
-    <w:p>
-      <w:r>
-        <w:t>Poprzez wejście na sekcję czarną – moduł logowania – widać formularz logowania i przycisk do rejestracji konta widoczny na zrzucie ekranu powyżej. Fomularz rejestracyjny realizujący tworzenie konta użytkownika w serwisie wygląda następująco:</w:t>
-      </w:r>
-      <w:r>
-        <w:br/>
-      </w:r>
+      <w:r>
+        <w:t xml:space="preserve">Wejście na serwis admina odbywa się poprze zalogowania opisanego w punkcie poniżej - </w:t>
+      </w:r>
+      <w:hyperlink w:anchor="_Login_Service" w:history="1">
+        <w:r>
+          <w:rPr>
+            <w:rStyle w:val="Hyperlink"/>
+          </w:rPr>
+          <w:t>Login Service</w:t>
+        </w:r>
+      </w:hyperlink>
+      <w:r>
+        <w:t xml:space="preserve"> – i cały dostęp do tego modułu jest sprawdzany po stronie serwerowej poprzez adnotację </w:t>
+      </w:r>
+      <w:proofErr w:type="spellStart"/>
+      <w:r>
+        <w:t>Pre</w:t>
+      </w:r>
+      <w:proofErr w:type="spellEnd"/>
+      <w:r>
+        <w:t xml:space="preserve"> </w:t>
+      </w:r>
+      <w:proofErr w:type="spellStart"/>
+      <w:r>
+        <w:t>Authorize</w:t>
+      </w:r>
+      <w:proofErr w:type="spellEnd"/>
+      <w:r>
+        <w:t xml:space="preserve">, która jest filtrem przepuszczającym użytkownika na podstawie zapisanej roli. We </w:t>
+      </w:r>
+      <w:proofErr w:type="spellStart"/>
+      <w:r>
+        <w:t>frontendzie</w:t>
+      </w:r>
+      <w:proofErr w:type="spellEnd"/>
+      <w:r>
+        <w:t xml:space="preserve"> jest on ukryty pod </w:t>
+      </w:r>
+      <w:hyperlink r:id="rId10" w:history="1">
+        <w:r>
+          <w:rPr>
+            <w:rStyle w:val="Hyperlink"/>
+          </w:rPr>
+          <w:t>www.adres_serwera:port/admin_panel</w:t>
+        </w:r>
+      </w:hyperlink>
+      <w:r>
+        <w:t xml:space="preserve"> i nie ma do niego bezpośredniego przejścia w modułach poza wpisaniem adresu na „sztywno”. Głównym zastosowaniem tego panelu jest pobranie listy użytkowników, możliwość ich edycji i usuwania, lub też nadawania praw administratorskich:</w:t>
+      </w:r>
+    </w:p>
+    <w:p>
+      <w:pPr>
+        <w:ind w:left="-567"/>
+      </w:pPr>
       <w:r>
         <w:rPr>
           <w:noProof/>
         </w:rPr>
         <w:drawing>
-          <wp:inline distT="0" distB="0" distL="0" distR="0" wp14:anchorId="4A51CE9C" wp14:editId="0660FFE9">
-            <wp:extent cx="1879164" cy="2657475"/>
-            <wp:effectExtent l="0" t="0" r="6985" b="0"/>
-            <wp:docPr id="4" name="Picture 4"/>
-            <wp:cNvGraphicFramePr>
-              <a:graphicFrameLocks xmlns:a="http://schemas.openxmlformats.org/drawingml/2006/main" noChangeAspect="1"/>
-            </wp:cNvGraphicFramePr>
-            <a:graphic xmlns:a="http://schemas.openxmlformats.org/drawingml/2006/main">
-              <a:graphicData uri="http://schemas.openxmlformats.org/drawingml/2006/picture">
-                <pic:pic xmlns:pic="http://schemas.openxmlformats.org/drawingml/2006/picture">
-                  <pic:nvPicPr>
-                    <pic:cNvPr id="1" name=""/>
-                    <pic:cNvPicPr/>
-                  </pic:nvPicPr>
-                  <pic:blipFill>
-                    <a:blip r:embed="rId10"/>
-                    <a:stretch>
-                      <a:fillRect/>
-                    </a:stretch>
-                  </pic:blipFill>
-                  <pic:spPr>
-                    <a:xfrm>
-                      <a:off x="0" y="0"/>
-                      <a:ext cx="1896790" cy="2682401"/>
-                    </a:xfrm>
-                    <a:prstGeom prst="rect">
-                      <a:avLst/>
-                    </a:prstGeom>
-                  </pic:spPr>
-                </pic:pic>
-              </a:graphicData>
-            </a:graphic>
-          </wp:inline>
-        </w:drawing>
-      </w:r>
-    </w:p>
-    <w:p>
-      <w:r>
-        <w:t>Po udanym zalogowaniu użytkownik jest przeniesiony na stronę główną z zmienionym statusem bloku czarnego na logout:</w:t>
-      </w:r>
-    </w:p>
-    <w:p>
-      <w:r>
-        <w:rPr>
-          <w:noProof/>
-        </w:rPr>
-        <w:drawing>
-          <wp:inline distT="0" distB="0" distL="0" distR="0" wp14:anchorId="4A7B14A6" wp14:editId="6ED3F85F">
-            <wp:extent cx="5731510" cy="538480"/>
-            <wp:effectExtent l="0" t="0" r="2540" b="0"/>
-            <wp:docPr id="3" name="Picture 3"/>
+          <wp:inline distT="0" distB="0" distL="0" distR="0" wp14:anchorId="4A41C4B2" wp14:editId="27F3C8B4">
+            <wp:extent cx="6802753" cy="1104900"/>
+            <wp:effectExtent l="0" t="0" r="0" b="0"/>
+            <wp:docPr id="15" name="Picture 15"/>
             <wp:cNvGraphicFramePr>
               <a:graphicFrameLocks xmlns:a="http://schemas.openxmlformats.org/drawingml/2006/main" noChangeAspect="1"/>
             </wp:cNvGraphicFramePr>
@@ -3892,7 +4066,7 @@
                   <pic:spPr>
                     <a:xfrm>
                       <a:off x="0" y="0"/>
-                      <a:ext cx="5731510" cy="538480"/>
+                      <a:ext cx="6834333" cy="1110029"/>
                     </a:xfrm>
                     <a:prstGeom prst="rect">
                       <a:avLst/>
@@ -3906,6 +4080,11 @@
       </w:r>
     </w:p>
     <w:p>
+      <w:r>
+        <w:t xml:space="preserve">Jeżeli chodzi o dostęp do reszty serwisów tak jak było to opisywane w specyfikacji, administrator może np. usunąć wydarzenie nie będąc jego organizatorem, usunąć dane zaproszenie, zmienić manualnie status wydarzenia. </w:t>
+      </w:r>
+    </w:p>
+    <w:p>
       <w:pPr>
         <w:pStyle w:val="Heading3"/>
         <w:numPr>
@@ -3913,28 +4092,42 @@
           <w:numId w:val="12"/>
         </w:numPr>
       </w:pPr>
-      <w:bookmarkStart w:id="20" w:name="_Toc75105272"/>
-      <w:r>
-        <w:t>Event Service</w:t>
+      <w:bookmarkStart w:id="19" w:name="_Login_Service"/>
+      <w:bookmarkStart w:id="20" w:name="_Toc75205791"/>
+      <w:bookmarkEnd w:id="19"/>
+      <w:r>
+        <w:t>Login Service</w:t>
       </w:r>
       <w:bookmarkEnd w:id="20"/>
     </w:p>
     <w:p>
       <w:r>
-        <w:t>Największy moduł całej aplikacji, kreowany na wzór wyglądu aplikacji mobilnych, aby zwiększyć możliwości przyszłego rozwinięcia systemu o tą platformę.</w:t>
-      </w:r>
-    </w:p>
-    <w:p>
+        <w:t xml:space="preserve">Poprzez wejście na sekcję czarną – moduł logowania – widać formularz logowania i przycisk do rejestracji konta widoczny na zrzucie ekranu powyżej. </w:t>
+      </w:r>
+      <w:proofErr w:type="spellStart"/>
+      <w:r>
+        <w:t>Fomularz</w:t>
+      </w:r>
+      <w:proofErr w:type="spellEnd"/>
+      <w:r>
+        <w:t xml:space="preserve"> rejestracyjny realizujący tworzenie </w:t>
+      </w:r>
+      <w:r>
+        <w:lastRenderedPageBreak/>
+        <w:t>konta użytkownika w serwisie wygląda następująco:</w:t>
+      </w:r>
+      <w:r>
+        <w:br/>
+      </w:r>
       <w:r>
         <w:rPr>
           <w:noProof/>
         </w:rPr>
-        <w:lastRenderedPageBreak/>
         <w:drawing>
-          <wp:inline distT="0" distB="0" distL="0" distR="0" wp14:anchorId="1BBE2E5F" wp14:editId="0C900A3B">
-            <wp:extent cx="5731510" cy="995680"/>
-            <wp:effectExtent l="0" t="0" r="2540" b="0"/>
-            <wp:docPr id="13" name="Picture 13"/>
+          <wp:inline distT="0" distB="0" distL="0" distR="0" wp14:anchorId="4A51CE9C" wp14:editId="03CB0073">
+            <wp:extent cx="2390775" cy="3380983"/>
+            <wp:effectExtent l="0" t="0" r="0" b="0"/>
+            <wp:docPr id="4" name="Picture 4"/>
             <wp:cNvGraphicFramePr>
               <a:graphicFrameLocks xmlns:a="http://schemas.openxmlformats.org/drawingml/2006/main" noChangeAspect="1"/>
             </wp:cNvGraphicFramePr>
@@ -3954,7 +4147,7 @@
                   <pic:spPr>
                     <a:xfrm>
                       <a:off x="0" y="0"/>
-                      <a:ext cx="5731510" cy="995680"/>
+                      <a:ext cx="2418781" cy="3420588"/>
                     </a:xfrm>
                     <a:prstGeom prst="rect">
                       <a:avLst/>
@@ -3969,22 +4162,15 @@
     </w:p>
     <w:p>
       <w:r>
-        <w:t>Dostępne menu to:</w:t>
-      </w:r>
-    </w:p>
-    <w:p>
-      <w:pPr>
-        <w:pStyle w:val="ListParagraph"/>
-        <w:numPr>
-          <w:ilvl w:val="0"/>
-          <w:numId w:val="15"/>
-        </w:numPr>
-      </w:pPr>
-      <w:r>
-        <w:t>Show Events – pobranie listy eventów I w</w:t>
-      </w:r>
-      <w:r>
-        <w:t>yświetlenie ich w sekcji wraz z dostępnymi filtrami</w:t>
+        <w:t xml:space="preserve">Po udanym zalogowaniu użytkownik jest przeniesiony na stronę główną z zmienionym statusem bloku czarnego na </w:t>
+      </w:r>
+      <w:proofErr w:type="spellStart"/>
+      <w:r>
+        <w:t>logout</w:t>
+      </w:r>
+      <w:proofErr w:type="spellEnd"/>
+      <w:r>
+        <w:t>:</w:t>
       </w:r>
     </w:p>
     <w:p>
@@ -3993,10 +4179,10 @@
           <w:noProof/>
         </w:rPr>
         <w:drawing>
-          <wp:inline distT="0" distB="0" distL="0" distR="0" wp14:anchorId="6B1940C9" wp14:editId="433CDC60">
-            <wp:extent cx="5731510" cy="5498465"/>
-            <wp:effectExtent l="0" t="0" r="2540" b="6985"/>
-            <wp:docPr id="12" name="Picture 12"/>
+          <wp:inline distT="0" distB="0" distL="0" distR="0" wp14:anchorId="4A7B14A6" wp14:editId="6ED3F85F">
+            <wp:extent cx="5731510" cy="538480"/>
+            <wp:effectExtent l="0" t="0" r="2540" b="0"/>
+            <wp:docPr id="3" name="Picture 3"/>
             <wp:cNvGraphicFramePr>
               <a:graphicFrameLocks xmlns:a="http://schemas.openxmlformats.org/drawingml/2006/main" noChangeAspect="1"/>
             </wp:cNvGraphicFramePr>
@@ -4016,7 +4202,7 @@
                   <pic:spPr>
                     <a:xfrm>
                       <a:off x="0" y="0"/>
-                      <a:ext cx="5731510" cy="5498465"/>
+                      <a:ext cx="5731510" cy="538480"/>
                     </a:xfrm>
                     <a:prstGeom prst="rect">
                       <a:avLst/>
@@ -4030,34 +4216,53 @@
       </w:r>
     </w:p>
     <w:p>
-      <w:r>
-        <w:t>Jak widać na powyższym zrzucie ekranu, w górnej sekcji modułu znajduje się 6 filtrów:</w:t>
-      </w:r>
-    </w:p>
-    <w:p>
-      <w:pPr>
-        <w:pStyle w:val="ListParagraph"/>
-        <w:numPr>
-          <w:ilvl w:val="1"/>
-          <w:numId w:val="15"/>
-        </w:numPr>
-      </w:pPr>
-      <w:r>
-        <w:lastRenderedPageBreak/>
-        <w:t>City -&gt; Wybór filtrowania po mieście, gdzie lista rozwijana jest zapełniania z serwera po unikalnych nazwach miast, wraz z funkcjonalnością autouzupełniania:</w:t>
-      </w:r>
-      <w:r>
-        <w:br/>
-      </w:r>
+      <w:pPr>
+        <w:pStyle w:val="Heading3"/>
+        <w:numPr>
+          <w:ilvl w:val="0"/>
+          <w:numId w:val="12"/>
+        </w:numPr>
+      </w:pPr>
+      <w:bookmarkStart w:id="21" w:name="_Toc75205792"/>
+      <w:r>
+        <w:t>Event Service</w:t>
+      </w:r>
+      <w:bookmarkEnd w:id="21"/>
+    </w:p>
+    <w:p>
+      <w:r>
+        <w:t>Największy moduł całej aplikacji, kreowany na wzór wyglądu aplikacji mobilnych, aby zwiększyć możliwości przyszłego rozwinięcia systemu o tą platformę.</w:t>
+      </w:r>
+      <w:r>
+        <w:t xml:space="preserve"> Sugerowany design bazuje na „</w:t>
+      </w:r>
+      <w:proofErr w:type="spellStart"/>
+      <w:r>
+        <w:t>wall</w:t>
+      </w:r>
+      <w:proofErr w:type="spellEnd"/>
+      <w:r>
+        <w:t xml:space="preserve">-u” </w:t>
+      </w:r>
+      <w:proofErr w:type="spellStart"/>
+      <w:r>
+        <w:t>facebooka</w:t>
+      </w:r>
+      <w:proofErr w:type="spellEnd"/>
+      <w:r>
+        <w:t>, gdzie każde wydarzenie jest widoczne i posiada główną cześć ekranu, a lista jest przewijana i „doładowuje” kolejne wydarzenia po przekroczeniu paginacji.</w:t>
+      </w:r>
+    </w:p>
+    <w:p>
       <w:r>
         <w:rPr>
           <w:noProof/>
         </w:rPr>
         <w:drawing>
-          <wp:inline distT="0" distB="0" distL="0" distR="0" wp14:anchorId="2A09A3C0" wp14:editId="67698B54">
-            <wp:extent cx="5731510" cy="1998345"/>
-            <wp:effectExtent l="0" t="0" r="2540" b="1905"/>
-            <wp:docPr id="14" name="Picture 14"/>
+          <wp:inline distT="0" distB="0" distL="0" distR="0" wp14:anchorId="1BBE2E5F" wp14:editId="0C900A3B">
+            <wp:extent cx="5731510" cy="995680"/>
+            <wp:effectExtent l="0" t="0" r="2540" b="0"/>
+            <wp:docPr id="13" name="Picture 13"/>
             <wp:cNvGraphicFramePr>
               <a:graphicFrameLocks xmlns:a="http://schemas.openxmlformats.org/drawingml/2006/main" noChangeAspect="1"/>
             </wp:cNvGraphicFramePr>
@@ -4077,7 +4282,7 @@
                   <pic:spPr>
                     <a:xfrm>
                       <a:off x="0" y="0"/>
-                      <a:ext cx="5731510" cy="1998345"/>
+                      <a:ext cx="5731510" cy="995680"/>
                     </a:xfrm>
                     <a:prstGeom prst="rect">
                       <a:avLst/>
@@ -4091,65 +4296,44 @@
       </w:r>
     </w:p>
     <w:p>
+      <w:r>
+        <w:t>Dostępne menu to:</w:t>
+      </w:r>
+    </w:p>
+    <w:p>
       <w:pPr>
         <w:pStyle w:val="ListParagraph"/>
         <w:numPr>
-          <w:ilvl w:val="1"/>
+          <w:ilvl w:val="0"/>
           <w:numId w:val="15"/>
         </w:numPr>
       </w:pPr>
       <w:r>
-        <w:t>Tag -&gt; użytkownik może wpisać jedno dowolne słowo kluczowe, które potem jest parsowane po części serwerowej na podstawie działania LIKE %tag%.</w:t>
-      </w:r>
-    </w:p>
-    <w:p>
-      <w:pPr>
-        <w:pStyle w:val="ListParagraph"/>
-        <w:numPr>
-          <w:ilvl w:val="1"/>
-          <w:numId w:val="15"/>
-        </w:numPr>
-      </w:pPr>
-      <w:r>
-        <w:t>Event Date from/to -&gt; określenie ram datowych</w:t>
-      </w:r>
-      <w:r>
-        <w:t xml:space="preserve"> odbycia się wydarzenia</w:t>
-      </w:r>
-    </w:p>
-    <w:p>
-      <w:pPr>
-        <w:pStyle w:val="ListParagraph"/>
-        <w:numPr>
-          <w:ilvl w:val="1"/>
-          <w:numId w:val="15"/>
-        </w:numPr>
-      </w:pPr>
-      <w:r>
-        <w:t>Time from/to -&gt; określenie ram czasowych odbycia się wydarzenia; działa to na zasadzie, gdy wybierzemy filtr dat od 2020-06-20 do 2020-06-22 i filtr czasowy od 19 do 22, to zakres filtracji odbędzie się wtedy w ramach &lt;2020-06-20 19:00; 2020-06-22 22:00&gt;.</w:t>
-      </w:r>
-    </w:p>
-    <w:p>
-      <w:r>
-        <w:t>Po kliknięciu w wybrane wydarzenie następuje przejście do widoku szczegółów</w:t>
-      </w:r>
-      <w:r>
-        <w:t>:</w:t>
-      </w:r>
-    </w:p>
-    <w:p>
-      <w:pPr>
-        <w:ind w:left="-851"/>
-      </w:pPr>
+        <w:t xml:space="preserve">Show </w:t>
+      </w:r>
+      <w:proofErr w:type="spellStart"/>
+      <w:r>
+        <w:t>Events</w:t>
+      </w:r>
+      <w:proofErr w:type="spellEnd"/>
+      <w:r>
+        <w:t xml:space="preserve"> – pobranie listy eventów I w</w:t>
+      </w:r>
+      <w:r>
+        <w:t>yświetlenie ich w sekcji wraz z dostępnymi filtrami</w:t>
+      </w:r>
+    </w:p>
+    <w:p>
       <w:r>
         <w:rPr>
           <w:noProof/>
         </w:rPr>
+        <w:lastRenderedPageBreak/>
         <w:drawing>
-          <wp:inline distT="0" distB="0" distL="0" distR="0" wp14:anchorId="7C1C1CA5" wp14:editId="390DAE70">
-            <wp:extent cx="6869777" cy="3257550"/>
-            <wp:effectExtent l="0" t="0" r="7620" b="0"/>
-            <wp:docPr id="19" name="Picture 19"/>
+          <wp:inline distT="0" distB="0" distL="0" distR="0" wp14:anchorId="6B1940C9" wp14:editId="433CDC60">
+            <wp:extent cx="5731510" cy="5498465"/>
+            <wp:effectExtent l="0" t="0" r="2540" b="6985"/>
+            <wp:docPr id="12" name="Picture 12"/>
             <wp:cNvGraphicFramePr>
               <a:graphicFrameLocks xmlns:a="http://schemas.openxmlformats.org/drawingml/2006/main" noChangeAspect="1"/>
             </wp:cNvGraphicFramePr>
@@ -4169,7 +4353,7 @@
                   <pic:spPr>
                     <a:xfrm>
                       <a:off x="0" y="0"/>
-                      <a:ext cx="6883044" cy="3263841"/>
+                      <a:ext cx="5731510" cy="5498465"/>
                     </a:xfrm>
                     <a:prstGeom prst="rect">
                       <a:avLst/>
@@ -4183,27 +4367,33 @@
       </w:r>
     </w:p>
     <w:p>
-      <w:pPr>
-        <w:ind w:left="-851"/>
-      </w:pPr>
-      <w:r>
-        <w:t>W widoku szczegółów znajduje się pomocniczy pasek nawigacyjny z trzema sekcjami, gdzie zaimplementowano funkcję odnośnika do sekcji treści w widoku; po kliknięciu np. w sekcje Reviews, zastosowane zostanie przejście poprzez scroll do tej sekcji:</w:t>
-      </w:r>
-    </w:p>
-    <w:p>
-      <w:pPr>
-        <w:ind w:left="-851"/>
-      </w:pPr>
+      <w:r>
+        <w:t>Jak widać na powyższym zrzucie ekranu, w górnej sekcji modułu znajduje się 6 filtrów:</w:t>
+      </w:r>
+    </w:p>
+    <w:p>
+      <w:pPr>
+        <w:pStyle w:val="ListParagraph"/>
+        <w:numPr>
+          <w:ilvl w:val="1"/>
+          <w:numId w:val="15"/>
+        </w:numPr>
+      </w:pPr>
+      <w:r>
+        <w:t>City -&gt; Wybór filtrowania po mieście, gdzie lista rozwijana jest zapełniania z serwera po unikalnych nazwach miast, wraz z funkcjonalnością autouzupełniania:</w:t>
+      </w:r>
+      <w:r>
+        <w:br/>
+      </w:r>
       <w:r>
         <w:rPr>
           <w:noProof/>
         </w:rPr>
-        <w:lastRenderedPageBreak/>
         <w:drawing>
-          <wp:inline distT="0" distB="0" distL="0" distR="0" wp14:anchorId="160C8284" wp14:editId="18981997">
-            <wp:extent cx="5731510" cy="1280160"/>
-            <wp:effectExtent l="0" t="0" r="2540" b="0"/>
-            <wp:docPr id="20" name="Picture 20"/>
+          <wp:inline distT="0" distB="0" distL="0" distR="0" wp14:anchorId="2A09A3C0" wp14:editId="67698B54">
+            <wp:extent cx="5731510" cy="1998345"/>
+            <wp:effectExtent l="0" t="0" r="2540" b="1905"/>
+            <wp:docPr id="14" name="Picture 14"/>
             <wp:cNvGraphicFramePr>
               <a:graphicFrameLocks xmlns:a="http://schemas.openxmlformats.org/drawingml/2006/main" noChangeAspect="1"/>
             </wp:cNvGraphicFramePr>
@@ -4223,7 +4413,7 @@
                   <pic:spPr>
                     <a:xfrm>
                       <a:off x="0" y="0"/>
-                      <a:ext cx="5731510" cy="1280160"/>
+                      <a:ext cx="5731510" cy="1998345"/>
                     </a:xfrm>
                     <a:prstGeom prst="rect">
                       <a:avLst/>
@@ -4238,25 +4428,86 @@
     </w:p>
     <w:p>
       <w:pPr>
+        <w:pStyle w:val="ListParagraph"/>
+        <w:numPr>
+          <w:ilvl w:val="1"/>
+          <w:numId w:val="15"/>
+        </w:numPr>
+      </w:pPr>
+      <w:r>
+        <w:t>Tag -&gt; użytkownik może wpisać jedno dowolne słowo kluczowe, które potem jest parsowane po części serwerowej na podstawie działania LIKE %</w:t>
+      </w:r>
+      <w:proofErr w:type="spellStart"/>
+      <w:r>
+        <w:t>tag</w:t>
+      </w:r>
+      <w:proofErr w:type="spellEnd"/>
+      <w:r>
+        <w:t>%.</w:t>
+      </w:r>
+    </w:p>
+    <w:p>
+      <w:pPr>
+        <w:pStyle w:val="ListParagraph"/>
+        <w:numPr>
+          <w:ilvl w:val="1"/>
+          <w:numId w:val="15"/>
+        </w:numPr>
+      </w:pPr>
+      <w:r>
+        <w:t xml:space="preserve">Event </w:t>
+      </w:r>
+      <w:proofErr w:type="spellStart"/>
+      <w:r>
+        <w:t>Date</w:t>
+      </w:r>
+      <w:proofErr w:type="spellEnd"/>
+      <w:r>
+        <w:t xml:space="preserve"> from/to -&gt; określenie ram </w:t>
+      </w:r>
+      <w:proofErr w:type="spellStart"/>
+      <w:r>
+        <w:t>datowych</w:t>
+      </w:r>
+      <w:proofErr w:type="spellEnd"/>
+      <w:r>
+        <w:t xml:space="preserve"> odbycia się wydarzenia</w:t>
+      </w:r>
+    </w:p>
+    <w:p>
+      <w:pPr>
+        <w:pStyle w:val="ListParagraph"/>
+        <w:numPr>
+          <w:ilvl w:val="1"/>
+          <w:numId w:val="15"/>
+        </w:numPr>
+      </w:pPr>
+      <w:r>
+        <w:lastRenderedPageBreak/>
+        <w:t>Time from/to -&gt; określenie ram czasowych odbycia się wydarzenia; działa to na zasadzie, gdy wybierzemy filtr dat od 2020-06-20 do 2020-06-22 i filtr czasowy od 19 do 22, to zakres filtracji odbędzie się wtedy w ramach &lt;2020-06-20 19:00; 2020-06-22 22:00&gt;.</w:t>
+      </w:r>
+    </w:p>
+    <w:p>
+      <w:r>
+        <w:t>Po kliknięciu w wybrane wydarzenie następuje przejście do widoku szczegółów</w:t>
+      </w:r>
+      <w:r>
+        <w:t>:</w:t>
+      </w:r>
+    </w:p>
+    <w:p>
+      <w:pPr>
         <w:ind w:left="-851"/>
       </w:pPr>
       <w:r>
-        <w:t>Wygląd poniższych sekcji z oznaczeniem kolorystycznym:</w:t>
-      </w:r>
-    </w:p>
-    <w:p>
-      <w:pPr>
-        <w:ind w:left="-851"/>
-      </w:pPr>
-      <w:r>
         <w:rPr>
           <w:noProof/>
         </w:rPr>
         <w:drawing>
-          <wp:inline distT="0" distB="0" distL="0" distR="0" wp14:anchorId="36AADE00" wp14:editId="2A845A86">
-            <wp:extent cx="5731510" cy="1180465"/>
-            <wp:effectExtent l="0" t="0" r="2540" b="635"/>
-            <wp:docPr id="21" name="Picture 21"/>
+          <wp:inline distT="0" distB="0" distL="0" distR="0" wp14:anchorId="7C1C1CA5" wp14:editId="390DAE70">
+            <wp:extent cx="6869777" cy="3257550"/>
+            <wp:effectExtent l="0" t="0" r="7620" b="0"/>
+            <wp:docPr id="19" name="Picture 19"/>
             <wp:cNvGraphicFramePr>
               <a:graphicFrameLocks xmlns:a="http://schemas.openxmlformats.org/drawingml/2006/main" noChangeAspect="1"/>
             </wp:cNvGraphicFramePr>
@@ -4276,7 +4527,7 @@
                   <pic:spPr>
                     <a:xfrm>
                       <a:off x="0" y="0"/>
-                      <a:ext cx="5731510" cy="1180465"/>
+                      <a:ext cx="6883044" cy="3263841"/>
                     </a:xfrm>
                     <a:prstGeom prst="rect">
                       <a:avLst/>
@@ -4294,18 +4545,23 @@
         <w:ind w:left="-851"/>
       </w:pPr>
       <w:r>
-        <w:t xml:space="preserve">Poprzez stronę serwerową w tym widoku pobierane są listy zaproszeń oraz recenzje dla tego eventu. Wraz z tymi szczegółami, dodatkowo jest sprawdzany parametr, czy ten użytkownik może dodać recenzję, gdzie warunki opisane są w punkcie </w:t>
-      </w:r>
-      <w:hyperlink w:anchor="_Review_Service" w:history="1">
-        <w:r>
-          <w:rPr>
-            <w:rStyle w:val="Hyperlink"/>
-          </w:rPr>
-          <w:t>Review Service</w:t>
-        </w:r>
-      </w:hyperlink>
-      <w:r>
-        <w:t>.</w:t>
+        <w:t xml:space="preserve">W widoku szczegółów znajduje się pomocniczy pasek nawigacyjny z trzema sekcjami, gdzie zaimplementowano funkcję odnośnika do sekcji treści w widoku; po kliknięciu np. w sekcje </w:t>
+      </w:r>
+      <w:proofErr w:type="spellStart"/>
+      <w:r>
+        <w:t>Reviews</w:t>
+      </w:r>
+      <w:proofErr w:type="spellEnd"/>
+      <w:r>
+        <w:t xml:space="preserve">, zastosowane zostanie przejście poprzez </w:t>
+      </w:r>
+      <w:proofErr w:type="spellStart"/>
+      <w:r>
+        <w:t>scroll</w:t>
+      </w:r>
+      <w:proofErr w:type="spellEnd"/>
+      <w:r>
+        <w:t xml:space="preserve"> do tej sekcji:</w:t>
       </w:r>
     </w:p>
     <w:p>
@@ -4313,47 +4569,14 @@
         <w:ind w:left="-851"/>
       </w:pPr>
       <w:r>
-        <w:t xml:space="preserve">Po części serwerowej również ustawiony jest scheduler, który cyklicznie co </w:t>
-      </w:r>
-      <w:r>
-        <w:t>minutę(ze względu na najmniejszą jednostkę czasową rozpoczęcia wydarzenia)</w:t>
-      </w:r>
-      <w:r>
-        <w:t xml:space="preserve"> sprawdza aktualną datę z datą rozpoczęcia wydarzenia i aktualizuje jego status na COMPLETED.</w:t>
-      </w:r>
-    </w:p>
-    <w:p>
-      <w:pPr>
-        <w:pStyle w:val="ListParagraph"/>
-        <w:numPr>
-          <w:ilvl w:val="0"/>
-          <w:numId w:val="15"/>
-        </w:numPr>
-      </w:pPr>
-      <w:r>
-        <w:t>Add Event – formualrz dodania eventów prze</w:t>
-      </w:r>
-      <w:r>
-        <w:t>z użytkownika, który zostaje organizatorem tego właśnie wydarzenia</w:t>
-      </w:r>
-      <w:r>
-        <w:t xml:space="preserve">. Organizator musi wpisać wszystkie pola obowiązkowe. Pola tagów są nieobowiązkowe i dodawane są pojedynczo. </w:t>
-      </w:r>
-      <w:r>
-        <w:t>Jeżeli zostanie zaznaczone okno z „Open Party?” to usunięte zostanie pole do wpisania maksymalnej liczby gości. Przykładowa realizacja poniżej:</w:t>
-      </w:r>
-    </w:p>
-    <w:p>
-      <w:r>
         <w:rPr>
           <w:noProof/>
         </w:rPr>
-        <w:lastRenderedPageBreak/>
         <w:drawing>
-          <wp:inline distT="0" distB="0" distL="0" distR="0" wp14:anchorId="2CB41E2F" wp14:editId="401DD5D5">
-            <wp:extent cx="2838450" cy="5191861"/>
-            <wp:effectExtent l="0" t="0" r="0" b="8890"/>
-            <wp:docPr id="16" name="Picture 16"/>
+          <wp:inline distT="0" distB="0" distL="0" distR="0" wp14:anchorId="160C8284" wp14:editId="18981997">
+            <wp:extent cx="5731510" cy="1280160"/>
+            <wp:effectExtent l="0" t="0" r="2540" b="0"/>
+            <wp:docPr id="20" name="Picture 20"/>
             <wp:cNvGraphicFramePr>
               <a:graphicFrameLocks xmlns:a="http://schemas.openxmlformats.org/drawingml/2006/main" noChangeAspect="1"/>
             </wp:cNvGraphicFramePr>
@@ -4373,7 +4596,7 @@
                   <pic:spPr>
                     <a:xfrm>
                       <a:off x="0" y="0"/>
-                      <a:ext cx="2853993" cy="5220291"/>
+                      <a:ext cx="5731510" cy="1280160"/>
                     </a:xfrm>
                     <a:prstGeom prst="rect">
                       <a:avLst/>
@@ -4385,15 +4608,28 @@
           </wp:inline>
         </w:drawing>
       </w:r>
+    </w:p>
+    <w:p>
+      <w:pPr>
+        <w:ind w:left="-851"/>
+      </w:pPr>
+      <w:r>
+        <w:t>Wygląd poniższych sekcji z oznaczeniem kolorystycznym:</w:t>
+      </w:r>
+    </w:p>
+    <w:p>
+      <w:pPr>
+        <w:ind w:left="-851"/>
+      </w:pPr>
       <w:r>
         <w:rPr>
           <w:noProof/>
         </w:rPr>
         <w:drawing>
-          <wp:inline distT="0" distB="0" distL="0" distR="0" wp14:anchorId="65FB5CA6" wp14:editId="3B974E0A">
-            <wp:extent cx="2828925" cy="5234803"/>
-            <wp:effectExtent l="0" t="0" r="0" b="4445"/>
-            <wp:docPr id="17" name="Picture 17"/>
+          <wp:inline distT="0" distB="0" distL="0" distR="0" wp14:anchorId="36AADE00" wp14:editId="2A845A86">
+            <wp:extent cx="5731510" cy="1180465"/>
+            <wp:effectExtent l="0" t="0" r="2540" b="635"/>
+            <wp:docPr id="21" name="Picture 21"/>
             <wp:cNvGraphicFramePr>
               <a:graphicFrameLocks xmlns:a="http://schemas.openxmlformats.org/drawingml/2006/main" noChangeAspect="1"/>
             </wp:cNvGraphicFramePr>
@@ -4413,7 +4649,7 @@
                   <pic:spPr>
                     <a:xfrm>
                       <a:off x="0" y="0"/>
-                      <a:ext cx="2830271" cy="5237293"/>
+                      <a:ext cx="5731510" cy="1180465"/>
                     </a:xfrm>
                     <a:prstGeom prst="rect">
                       <a:avLst/>
@@ -4428,20 +4664,94 @@
     </w:p>
     <w:p>
       <w:pPr>
+        <w:ind w:left="-851"/>
+      </w:pPr>
+      <w:r>
+        <w:t xml:space="preserve">Poprzez stronę serwerową w tym widoku pobierane są listy zaproszeń oraz recenzje dla tego eventu. Wraz z tymi szczegółami, dodatkowo jest sprawdzany parametr, czy ten użytkownik może dodać recenzję, gdzie warunki opisane są w punkcie </w:t>
+      </w:r>
+      <w:hyperlink w:anchor="_Review_Service" w:history="1">
+        <w:proofErr w:type="spellStart"/>
+        <w:r>
+          <w:rPr>
+            <w:rStyle w:val="Hyperlink"/>
+          </w:rPr>
+          <w:t>Review</w:t>
+        </w:r>
+        <w:proofErr w:type="spellEnd"/>
+        <w:r>
+          <w:rPr>
+            <w:rStyle w:val="Hyperlink"/>
+          </w:rPr>
+          <w:t xml:space="preserve"> Service</w:t>
+        </w:r>
+      </w:hyperlink>
+      <w:r>
+        <w:t>.</w:t>
+      </w:r>
+    </w:p>
+    <w:p>
+      <w:pPr>
+        <w:ind w:left="-851"/>
+      </w:pPr>
+      <w:r>
+        <w:lastRenderedPageBreak/>
+        <w:t xml:space="preserve">Po części serwerowej również ustawiony jest </w:t>
+      </w:r>
+      <w:proofErr w:type="spellStart"/>
+      <w:r>
+        <w:t>scheduler</w:t>
+      </w:r>
+      <w:proofErr w:type="spellEnd"/>
+      <w:r>
+        <w:t xml:space="preserve">, który cyklicznie co </w:t>
+      </w:r>
+      <w:r>
+        <w:t>minutę(ze względu na najmniejszą jednostkę czasową rozpoczęcia wydarzenia)</w:t>
+      </w:r>
+      <w:r>
+        <w:t xml:space="preserve"> sprawdza aktualną datę z datą rozpoczęcia wydarzenia i aktualizuje jego status na COMPLETED.</w:t>
+      </w:r>
+    </w:p>
+    <w:p>
+      <w:pPr>
         <w:pStyle w:val="ListParagraph"/>
         <w:numPr>
           <w:ilvl w:val="0"/>
           <w:numId w:val="15"/>
         </w:numPr>
       </w:pPr>
-      <w:r>
-        <w:t>Organised Events – pobranie listy eventów, w któr</w:t>
-      </w:r>
-      <w:r>
-        <w:t>ych użytkownik jest organizatorem</w:t>
-      </w:r>
-      <w:r>
-        <w:t>. Dodatkowo dodano możliwość edycji eventu poprzez „popup” – wyskakujący formularz i przycisk z łączem do szczegółów eventu.</w:t>
+      <w:proofErr w:type="spellStart"/>
+      <w:r>
+        <w:t>Add</w:t>
+      </w:r>
+      <w:proofErr w:type="spellEnd"/>
+      <w:r>
+        <w:t xml:space="preserve"> Event – </w:t>
+      </w:r>
+      <w:proofErr w:type="spellStart"/>
+      <w:r>
+        <w:t>formualrz</w:t>
+      </w:r>
+      <w:proofErr w:type="spellEnd"/>
+      <w:r>
+        <w:t xml:space="preserve"> dodania eventów prze</w:t>
+      </w:r>
+      <w:r>
+        <w:t>z użytkownika, który zostaje organizatorem tego właśnie wydarzenia</w:t>
+      </w:r>
+      <w:r>
+        <w:t xml:space="preserve">. Organizator musi wpisać wszystkie pola obowiązkowe. Pola </w:t>
+      </w:r>
+      <w:proofErr w:type="spellStart"/>
+      <w:r>
+        <w:t>tagów</w:t>
+      </w:r>
+      <w:proofErr w:type="spellEnd"/>
+      <w:r>
+        <w:t xml:space="preserve"> są nieobowiązkowe i dodawane są pojedynczo. </w:t>
+      </w:r>
+      <w:r>
+        <w:t>Jeżeli zostanie zaznaczone okno z „Open Party?” to usunięte zostanie pole do wpisania maksymalnej liczby gości. Przykładowa realizacja poniżej:</w:t>
       </w:r>
     </w:p>
     <w:p>
@@ -4450,10 +4760,10 @@
           <w:noProof/>
         </w:rPr>
         <w:drawing>
-          <wp:inline distT="0" distB="0" distL="0" distR="0" wp14:anchorId="43E49A4A" wp14:editId="33FFD28A">
-            <wp:extent cx="4076700" cy="2514600"/>
-            <wp:effectExtent l="0" t="0" r="0" b="0"/>
-            <wp:docPr id="18" name="Picture 18"/>
+          <wp:inline distT="0" distB="0" distL="0" distR="0" wp14:anchorId="2CB41E2F" wp14:editId="401DD5D5">
+            <wp:extent cx="2838450" cy="5191861"/>
+            <wp:effectExtent l="0" t="0" r="0" b="8890"/>
+            <wp:docPr id="16" name="Picture 16"/>
             <wp:cNvGraphicFramePr>
               <a:graphicFrameLocks xmlns:a="http://schemas.openxmlformats.org/drawingml/2006/main" noChangeAspect="1"/>
             </wp:cNvGraphicFramePr>
@@ -4473,7 +4783,7 @@
                   <pic:spPr>
                     <a:xfrm>
                       <a:off x="0" y="0"/>
-                      <a:ext cx="4076700" cy="2514600"/>
+                      <a:ext cx="2853993" cy="5220291"/>
                     </a:xfrm>
                     <a:prstGeom prst="rect">
                       <a:avLst/>
@@ -4485,41 +4795,15 @@
           </wp:inline>
         </w:drawing>
       </w:r>
-    </w:p>
-    <w:p>
-      <w:pPr>
-        <w:pStyle w:val="Heading3"/>
-        <w:numPr>
-          <w:ilvl w:val="0"/>
-          <w:numId w:val="12"/>
-        </w:numPr>
-      </w:pPr>
-      <w:bookmarkStart w:id="21" w:name="_Toc75105273"/>
-      <w:r>
-        <w:lastRenderedPageBreak/>
-        <w:t>User Service</w:t>
-      </w:r>
-      <w:bookmarkEnd w:id="21"/>
-    </w:p>
-    <w:p>
-      <w:r>
-        <w:t>Sekcja ta znajduje się w zakładce My Profile</w:t>
-      </w:r>
-      <w:r>
-        <w:t>, gdzie znajdują się dwie zakładki:</w:t>
-      </w:r>
-      <w:r>
-        <w:br/>
-      </w:r>
       <w:r>
         <w:rPr>
           <w:noProof/>
         </w:rPr>
         <w:drawing>
-          <wp:inline distT="0" distB="0" distL="0" distR="0" wp14:anchorId="6ED3424D" wp14:editId="3D1FD6C0">
-            <wp:extent cx="5731510" cy="763905"/>
-            <wp:effectExtent l="0" t="0" r="2540" b="0"/>
-            <wp:docPr id="5" name="Picture 5"/>
+          <wp:inline distT="0" distB="0" distL="0" distR="0" wp14:anchorId="65FB5CA6" wp14:editId="3B974E0A">
+            <wp:extent cx="2828925" cy="5234803"/>
+            <wp:effectExtent l="0" t="0" r="0" b="4445"/>
+            <wp:docPr id="17" name="Picture 17"/>
             <wp:cNvGraphicFramePr>
               <a:graphicFrameLocks xmlns:a="http://schemas.openxmlformats.org/drawingml/2006/main" noChangeAspect="1"/>
             </wp:cNvGraphicFramePr>
@@ -4539,7 +4823,7 @@
                   <pic:spPr>
                     <a:xfrm>
                       <a:off x="0" y="0"/>
-                      <a:ext cx="5731510" cy="763905"/>
+                      <a:ext cx="2830271" cy="5237293"/>
                     </a:xfrm>
                     <a:prstGeom prst="rect">
                       <a:avLst/>
@@ -4557,11 +4841,38 @@
         <w:pStyle w:val="ListParagraph"/>
         <w:numPr>
           <w:ilvl w:val="0"/>
-          <w:numId w:val="13"/>
-        </w:numPr>
-      </w:pPr>
-      <w:r>
-        <w:t>View profile – realizująca pobranie i możliwość edycji danych własnego profilu, dodatkowo wyświetlane są najbliższe 5 eventów pod względem daty i 5 zakończonych od najnowszych wydarzeń, w których użytkownik wziął udział.</w:t>
+          <w:numId w:val="15"/>
+        </w:numPr>
+      </w:pPr>
+      <w:proofErr w:type="spellStart"/>
+      <w:r>
+        <w:t>Organised</w:t>
+      </w:r>
+      <w:proofErr w:type="spellEnd"/>
+      <w:r>
+        <w:t xml:space="preserve"> </w:t>
+      </w:r>
+      <w:proofErr w:type="spellStart"/>
+      <w:r>
+        <w:t>Events</w:t>
+      </w:r>
+      <w:proofErr w:type="spellEnd"/>
+      <w:r>
+        <w:t xml:space="preserve"> – pobranie listy eventów, w któr</w:t>
+      </w:r>
+      <w:r>
+        <w:t>ych użytkownik jest organizatorem</w:t>
+      </w:r>
+      <w:r>
+        <w:t>. Dodatkowo dodano możliwość edycji eventu poprzez „</w:t>
+      </w:r>
+      <w:proofErr w:type="spellStart"/>
+      <w:r>
+        <w:t>popup</w:t>
+      </w:r>
+      <w:proofErr w:type="spellEnd"/>
+      <w:r>
+        <w:t>” – wyskakujący formularz i przycisk z łączem do szczegółów eventu.</w:t>
       </w:r>
     </w:p>
     <w:p>
@@ -4569,11 +4880,12 @@
         <w:rPr>
           <w:noProof/>
         </w:rPr>
+        <w:lastRenderedPageBreak/>
         <w:drawing>
-          <wp:inline distT="0" distB="0" distL="0" distR="0" wp14:anchorId="3F41CD4A" wp14:editId="2931693B">
-            <wp:extent cx="5731510" cy="2204720"/>
-            <wp:effectExtent l="0" t="0" r="2540" b="5080"/>
-            <wp:docPr id="6" name="Picture 6"/>
+          <wp:inline distT="0" distB="0" distL="0" distR="0" wp14:anchorId="43E49A4A" wp14:editId="33FFD28A">
+            <wp:extent cx="4076700" cy="2514600"/>
+            <wp:effectExtent l="0" t="0" r="0" b="0"/>
+            <wp:docPr id="18" name="Picture 18"/>
             <wp:cNvGraphicFramePr>
               <a:graphicFrameLocks xmlns:a="http://schemas.openxmlformats.org/drawingml/2006/main" noChangeAspect="1"/>
             </wp:cNvGraphicFramePr>
@@ -4593,7 +4905,7 @@
                   <pic:spPr>
                     <a:xfrm>
                       <a:off x="0" y="0"/>
-                      <a:ext cx="5731510" cy="2204720"/>
+                      <a:ext cx="4076700" cy="2514600"/>
                     </a:xfrm>
                     <a:prstGeom prst="rect">
                       <a:avLst/>
@@ -4608,17 +4920,24 @@
     </w:p>
     <w:p>
       <w:pPr>
-        <w:pStyle w:val="ListParagraph"/>
+        <w:pStyle w:val="Heading3"/>
         <w:numPr>
           <w:ilvl w:val="0"/>
-          <w:numId w:val="13"/>
-        </w:numPr>
-      </w:pPr>
-      <w:r>
-        <w:t xml:space="preserve">Participated Events – pobranie listy eventów, w których </w:t>
-      </w:r>
-      <w:r>
-        <w:t>użytkownik brał udział i możliwość przejścia do szczegółów, lub dodanie recenzji:</w:t>
+          <w:numId w:val="12"/>
+        </w:numPr>
+      </w:pPr>
+      <w:bookmarkStart w:id="22" w:name="_Toc75205793"/>
+      <w:r>
+        <w:t>User Service</w:t>
+      </w:r>
+      <w:bookmarkEnd w:id="22"/>
+    </w:p>
+    <w:p>
+      <w:r>
+        <w:t>Sekcja ta znajduje się w zakładce My Profile</w:t>
+      </w:r>
+      <w:r>
+        <w:t>, gdzie znajdują się dwie zakładki:</w:t>
       </w:r>
       <w:r>
         <w:br/>
@@ -4628,10 +4947,10 @@
           <w:noProof/>
         </w:rPr>
         <w:drawing>
-          <wp:inline distT="0" distB="0" distL="0" distR="0" wp14:anchorId="59C0653A" wp14:editId="269708EE">
-            <wp:extent cx="5086350" cy="2137439"/>
-            <wp:effectExtent l="0" t="0" r="0" b="0"/>
-            <wp:docPr id="7" name="Picture 7"/>
+          <wp:inline distT="0" distB="0" distL="0" distR="0" wp14:anchorId="6ED3424D" wp14:editId="3D1FD6C0">
+            <wp:extent cx="5731510" cy="763905"/>
+            <wp:effectExtent l="0" t="0" r="2540" b="0"/>
+            <wp:docPr id="5" name="Picture 5"/>
             <wp:cNvGraphicFramePr>
               <a:graphicFrameLocks xmlns:a="http://schemas.openxmlformats.org/drawingml/2006/main" noChangeAspect="1"/>
             </wp:cNvGraphicFramePr>
@@ -4651,7 +4970,7 @@
                   <pic:spPr>
                     <a:xfrm>
                       <a:off x="0" y="0"/>
-                      <a:ext cx="5100592" cy="2143424"/>
+                      <a:ext cx="5731510" cy="763905"/>
                     </a:xfrm>
                     <a:prstGeom prst="rect">
                       <a:avLst/>
@@ -4666,23 +4985,19 @@
     </w:p>
     <w:p>
       <w:pPr>
-        <w:pStyle w:val="Heading3"/>
+        <w:pStyle w:val="ListParagraph"/>
         <w:numPr>
           <w:ilvl w:val="0"/>
-          <w:numId w:val="12"/>
-        </w:numPr>
-      </w:pPr>
-      <w:bookmarkStart w:id="22" w:name="_Review_Service"/>
-      <w:bookmarkStart w:id="23" w:name="_Toc75105274"/>
-      <w:bookmarkEnd w:id="22"/>
-      <w:r>
-        <w:t>Review Service</w:t>
-      </w:r>
-      <w:bookmarkEnd w:id="23"/>
-    </w:p>
-    <w:p>
-      <w:r>
-        <w:t>Realizacja znajduje siew module Reviews, gdzie dostępne są opcje:</w:t>
+          <w:numId w:val="13"/>
+        </w:numPr>
+      </w:pPr>
+      <w:proofErr w:type="spellStart"/>
+      <w:r>
+        <w:t>View</w:t>
+      </w:r>
+      <w:proofErr w:type="spellEnd"/>
+      <w:r>
+        <w:t xml:space="preserve"> profile – realizująca pobranie i możliwość edycji danych własnego profilu, dodatkowo wyświetlane są najbliższe 5 eventów pod względem daty i 5 zakończonych od najnowszych wydarzeń, w których użytkownik wziął udział.</w:t>
       </w:r>
     </w:p>
     <w:p>
@@ -4691,10 +5006,10 @@
           <w:noProof/>
         </w:rPr>
         <w:drawing>
-          <wp:inline distT="0" distB="0" distL="0" distR="0" wp14:anchorId="31EF499E" wp14:editId="3232C607">
-            <wp:extent cx="5731510" cy="1254760"/>
-            <wp:effectExtent l="0" t="0" r="2540" b="2540"/>
-            <wp:docPr id="8" name="Picture 8"/>
+          <wp:inline distT="0" distB="0" distL="0" distR="0" wp14:anchorId="3F41CD4A" wp14:editId="2931693B">
+            <wp:extent cx="5731510" cy="2204720"/>
+            <wp:effectExtent l="0" t="0" r="2540" b="5080"/>
+            <wp:docPr id="6" name="Picture 6"/>
             <wp:cNvGraphicFramePr>
               <a:graphicFrameLocks xmlns:a="http://schemas.openxmlformats.org/drawingml/2006/main" noChangeAspect="1"/>
             </wp:cNvGraphicFramePr>
@@ -4714,7 +5029,7 @@
                   <pic:spPr>
                     <a:xfrm>
                       <a:off x="0" y="0"/>
-                      <a:ext cx="5731510" cy="1254760"/>
+                      <a:ext cx="5731510" cy="2204720"/>
                     </a:xfrm>
                     <a:prstGeom prst="rect">
                       <a:avLst/>
@@ -4735,104 +5050,38 @@
           <w:numId w:val="13"/>
         </w:numPr>
       </w:pPr>
+      <w:proofErr w:type="spellStart"/>
       <w:r>
         <w:lastRenderedPageBreak/>
-        <w:t xml:space="preserve">My Reviews – pobranie listy </w:t>
-      </w:r>
-      <w:r>
-        <w:t xml:space="preserve">recenzji </w:t>
-      </w:r>
-      <w:r>
-        <w:t xml:space="preserve">wystawionych przez użytkownika </w:t>
-      </w:r>
-    </w:p>
-    <w:p>
-      <w:pPr>
-        <w:pStyle w:val="ListParagraph"/>
-        <w:numPr>
-          <w:ilvl w:val="0"/>
-          <w:numId w:val="13"/>
-        </w:numPr>
-      </w:pPr>
-      <w:r>
-        <w:t>Write Review – pobranie listy wydarzeń, do których użytkownik może, ale jeszcze nie wystawił żadnego komentarza.</w:t>
-      </w:r>
-    </w:p>
-    <w:p>
-      <w:r>
-        <w:t>Należy pamiętać, iż jeden użytkownik może napisać tylko jeden komentarz do danego wydarzenia, po czym blokowana jest ta możliwość i sprawdzana specjalnym parametrem po części serwerowej w tym serwisie.</w:t>
-      </w:r>
-    </w:p>
-    <w:p>
-      <w:r>
-        <w:t>Serwer posiada metodę, która sprawdza dla danego użytkownika czy może on wystawić komentarz/recenzję. Użytkownik może dodać nową recenzję po spełnieniu danych warunków:</w:t>
-      </w:r>
-    </w:p>
-    <w:p>
-      <w:pPr>
-        <w:pStyle w:val="ListParagraph"/>
-        <w:numPr>
-          <w:ilvl w:val="0"/>
-          <w:numId w:val="16"/>
-        </w:numPr>
-      </w:pPr>
-      <w:r>
-        <w:t>Użytkownik musi mieć wygenerowane zaproszenie do wydarzenia</w:t>
-      </w:r>
-    </w:p>
-    <w:p>
-      <w:pPr>
-        <w:pStyle w:val="ListParagraph"/>
-        <w:numPr>
-          <w:ilvl w:val="0"/>
-          <w:numId w:val="16"/>
-        </w:numPr>
-      </w:pPr>
-      <w:r>
-        <w:t>Wydarzenie musi posiadać status COMPLETED</w:t>
-      </w:r>
-    </w:p>
-    <w:p>
-      <w:pPr>
-        <w:pStyle w:val="ListParagraph"/>
-        <w:numPr>
-          <w:ilvl w:val="0"/>
-          <w:numId w:val="16"/>
-        </w:numPr>
-      </w:pPr>
-      <w:r>
-        <w:t>Użytkownik nie może mieć już wystawionego komentarza do tej instancji wydarzenia</w:t>
-      </w:r>
-    </w:p>
-    <w:p>
-      <w:pPr>
-        <w:pStyle w:val="Heading3"/>
-        <w:numPr>
-          <w:ilvl w:val="0"/>
-          <w:numId w:val="12"/>
-        </w:numPr>
-      </w:pPr>
-      <w:bookmarkStart w:id="24" w:name="_Toc75105275"/>
-      <w:r>
-        <w:t>Invitation Service</w:t>
-      </w:r>
-      <w:bookmarkEnd w:id="24"/>
-    </w:p>
-    <w:p>
-      <w:r>
-        <w:t>Moduł jest zrealizowany w sekcji Invitations z danymi opcjami menu:</w:t>
-      </w:r>
-    </w:p>
-    <w:p>
+        <w:t>Participated</w:t>
+      </w:r>
+      <w:proofErr w:type="spellEnd"/>
+      <w:r>
+        <w:t xml:space="preserve"> </w:t>
+      </w:r>
+      <w:proofErr w:type="spellStart"/>
+      <w:r>
+        <w:t>Events</w:t>
+      </w:r>
+      <w:proofErr w:type="spellEnd"/>
+      <w:r>
+        <w:t xml:space="preserve"> – pobranie listy eventów, w których </w:t>
+      </w:r>
+      <w:r>
+        <w:t>użytkownik brał udział i możliwość przejścia do szczegółów, lub dodanie recenzji:</w:t>
+      </w:r>
+      <w:r>
+        <w:br/>
+      </w:r>
       <w:r>
         <w:rPr>
           <w:noProof/>
         </w:rPr>
         <w:drawing>
-          <wp:inline distT="0" distB="0" distL="0" distR="0" wp14:anchorId="548BA1EC" wp14:editId="370B5CE8">
-            <wp:extent cx="5731510" cy="754380"/>
-            <wp:effectExtent l="0" t="0" r="2540" b="7620"/>
-            <wp:docPr id="9" name="Picture 9"/>
+          <wp:inline distT="0" distB="0" distL="0" distR="0" wp14:anchorId="59C0653A" wp14:editId="269708EE">
+            <wp:extent cx="5086350" cy="2137439"/>
+            <wp:effectExtent l="0" t="0" r="0" b="0"/>
+            <wp:docPr id="7" name="Picture 7"/>
             <wp:cNvGraphicFramePr>
               <a:graphicFrameLocks xmlns:a="http://schemas.openxmlformats.org/drawingml/2006/main" noChangeAspect="1"/>
             </wp:cNvGraphicFramePr>
@@ -4852,7 +5101,7 @@
                   <pic:spPr>
                     <a:xfrm>
                       <a:off x="0" y="0"/>
-                      <a:ext cx="5731510" cy="754380"/>
+                      <a:ext cx="5100592" cy="2143424"/>
                     </a:xfrm>
                     <a:prstGeom prst="rect">
                       <a:avLst/>
@@ -4867,17 +5116,36 @@
     </w:p>
     <w:p>
       <w:pPr>
-        <w:pStyle w:val="ListParagraph"/>
+        <w:pStyle w:val="Heading3"/>
         <w:numPr>
           <w:ilvl w:val="0"/>
-          <w:numId w:val="14"/>
-        </w:numPr>
-      </w:pPr>
-      <w:r>
-        <w:t>View Invitations – pobranie listy zaproszeń</w:t>
-      </w:r>
-      <w:r>
-        <w:t xml:space="preserve"> użytkownika, w których jest on uczestnikiem</w:t>
+          <w:numId w:val="12"/>
+        </w:numPr>
+      </w:pPr>
+      <w:bookmarkStart w:id="23" w:name="_Review_Service"/>
+      <w:bookmarkStart w:id="24" w:name="_Toc75205794"/>
+      <w:bookmarkEnd w:id="23"/>
+      <w:proofErr w:type="spellStart"/>
+      <w:r>
+        <w:t>Review</w:t>
+      </w:r>
+      <w:proofErr w:type="spellEnd"/>
+      <w:r>
+        <w:t xml:space="preserve"> Service</w:t>
+      </w:r>
+      <w:bookmarkEnd w:id="24"/>
+    </w:p>
+    <w:p>
+      <w:r>
+        <w:t xml:space="preserve">Realizacja znajduje siew module </w:t>
+      </w:r>
+      <w:proofErr w:type="spellStart"/>
+      <w:r>
+        <w:t>Reviews</w:t>
+      </w:r>
+      <w:proofErr w:type="spellEnd"/>
+      <w:r>
+        <w:t>, gdzie dostępne są opcje:</w:t>
       </w:r>
     </w:p>
     <w:p>
@@ -4886,10 +5154,10 @@
           <w:noProof/>
         </w:rPr>
         <w:drawing>
-          <wp:inline distT="0" distB="0" distL="0" distR="0" wp14:anchorId="3A075BFA" wp14:editId="34E09835">
-            <wp:extent cx="5731510" cy="1084580"/>
-            <wp:effectExtent l="0" t="0" r="2540" b="1270"/>
-            <wp:docPr id="10" name="Picture 10"/>
+          <wp:inline distT="0" distB="0" distL="0" distR="0" wp14:anchorId="31EF499E" wp14:editId="3232C607">
+            <wp:extent cx="5731510" cy="1254760"/>
+            <wp:effectExtent l="0" t="0" r="2540" b="2540"/>
+            <wp:docPr id="8" name="Picture 8"/>
             <wp:cNvGraphicFramePr>
               <a:graphicFrameLocks xmlns:a="http://schemas.openxmlformats.org/drawingml/2006/main" noChangeAspect="1"/>
             </wp:cNvGraphicFramePr>
@@ -4909,7 +5177,7 @@
                   <pic:spPr>
                     <a:xfrm>
                       <a:off x="0" y="0"/>
-                      <a:ext cx="5731510" cy="1084580"/>
+                      <a:ext cx="5731510" cy="1254760"/>
                     </a:xfrm>
                     <a:prstGeom prst="rect">
                       <a:avLst/>
@@ -4923,23 +5191,127 @@
       </w:r>
     </w:p>
     <w:p>
-      <w:r>
-        <w:t>Użytkownik powinien widzieć status zaproszenia i przypisany event.</w:t>
-      </w:r>
-    </w:p>
-    <w:p>
       <w:pPr>
         <w:pStyle w:val="ListParagraph"/>
         <w:numPr>
           <w:ilvl w:val="0"/>
-          <w:numId w:val="14"/>
-        </w:numPr>
-      </w:pPr>
-      <w:r>
-        <w:t>Manage Event Invitations – pobranie listy zaproszeń dla o</w:t>
-      </w:r>
-      <w:r>
-        <w:t>rganizowanych wydarzeń, w których użytkownik jest organizatorem – zarządzanie zaproszeniami dla wydarzenia</w:t>
+          <w:numId w:val="13"/>
+        </w:numPr>
+      </w:pPr>
+      <w:r>
+        <w:t xml:space="preserve">My </w:t>
+      </w:r>
+      <w:proofErr w:type="spellStart"/>
+      <w:r>
+        <w:t>Reviews</w:t>
+      </w:r>
+      <w:proofErr w:type="spellEnd"/>
+      <w:r>
+        <w:t xml:space="preserve"> – pobranie listy </w:t>
+      </w:r>
+      <w:r>
+        <w:t xml:space="preserve">recenzji </w:t>
+      </w:r>
+      <w:r>
+        <w:t xml:space="preserve">wystawionych przez użytkownika </w:t>
+      </w:r>
+    </w:p>
+    <w:p>
+      <w:pPr>
+        <w:pStyle w:val="ListParagraph"/>
+        <w:numPr>
+          <w:ilvl w:val="0"/>
+          <w:numId w:val="13"/>
+        </w:numPr>
+      </w:pPr>
+      <w:r>
+        <w:t xml:space="preserve">Write </w:t>
+      </w:r>
+      <w:proofErr w:type="spellStart"/>
+      <w:r>
+        <w:t>Review</w:t>
+      </w:r>
+      <w:proofErr w:type="spellEnd"/>
+      <w:r>
+        <w:t xml:space="preserve"> – pobranie listy wydarzeń, do których użytkownik może, ale jeszcze nie wystawił żadnego komentarza.</w:t>
+      </w:r>
+    </w:p>
+    <w:p>
+      <w:r>
+        <w:t>Należy pamiętać, iż jeden użytkownik może napisać tylko jeden komentarz do danego wydarzenia, po czym blokowana jest ta możliwość i sprawdzana specjalnym parametrem po części serwerowej w tym serwisie.</w:t>
+      </w:r>
+    </w:p>
+    <w:p>
+      <w:r>
+        <w:t>Serwer posiada metodę, która sprawdza dla danego użytkownika czy może on wystawić komentarz/recenzję. Użytkownik może dodać nową recenzję po spełnieniu danych warunków:</w:t>
+      </w:r>
+    </w:p>
+    <w:p>
+      <w:pPr>
+        <w:pStyle w:val="ListParagraph"/>
+        <w:numPr>
+          <w:ilvl w:val="0"/>
+          <w:numId w:val="16"/>
+        </w:numPr>
+      </w:pPr>
+      <w:r>
+        <w:t>Użytkownik musi mieć wygenerowane zaproszenie do wydarzenia</w:t>
+      </w:r>
+    </w:p>
+    <w:p>
+      <w:pPr>
+        <w:pStyle w:val="ListParagraph"/>
+        <w:numPr>
+          <w:ilvl w:val="0"/>
+          <w:numId w:val="16"/>
+        </w:numPr>
+      </w:pPr>
+      <w:r>
+        <w:t>Wydarzenie musi posiadać status COMPLETED</w:t>
+      </w:r>
+    </w:p>
+    <w:p>
+      <w:pPr>
+        <w:pStyle w:val="ListParagraph"/>
+        <w:numPr>
+          <w:ilvl w:val="0"/>
+          <w:numId w:val="16"/>
+        </w:numPr>
+      </w:pPr>
+      <w:r>
+        <w:t>Użytkownik nie może mieć już wystawionego komentarza do tej instancji wydarzenia</w:t>
+      </w:r>
+    </w:p>
+    <w:p>
+      <w:pPr>
+        <w:pStyle w:val="Heading3"/>
+        <w:numPr>
+          <w:ilvl w:val="0"/>
+          <w:numId w:val="12"/>
+        </w:numPr>
+      </w:pPr>
+      <w:bookmarkStart w:id="25" w:name="_Toc75205795"/>
+      <w:proofErr w:type="spellStart"/>
+      <w:r>
+        <w:t>Invitation</w:t>
+      </w:r>
+      <w:proofErr w:type="spellEnd"/>
+      <w:r>
+        <w:t xml:space="preserve"> Service</w:t>
+      </w:r>
+      <w:bookmarkEnd w:id="25"/>
+    </w:p>
+    <w:p>
+      <w:r>
+        <w:t xml:space="preserve">Moduł jest zrealizowany w sekcji </w:t>
+      </w:r>
+      <w:proofErr w:type="spellStart"/>
+      <w:r>
+        <w:t>Invitations</w:t>
+      </w:r>
+      <w:proofErr w:type="spellEnd"/>
+      <w:r>
+        <w:t xml:space="preserve"> z danymi opcjami menu:</w:t>
       </w:r>
     </w:p>
     <w:p>
@@ -4947,12 +5319,11 @@
         <w:rPr>
           <w:noProof/>
         </w:rPr>
-        <w:lastRenderedPageBreak/>
         <w:drawing>
-          <wp:inline distT="0" distB="0" distL="0" distR="0" wp14:anchorId="125B39D4" wp14:editId="474C58D0">
-            <wp:extent cx="5731510" cy="3188335"/>
-            <wp:effectExtent l="0" t="0" r="2540" b="0"/>
-            <wp:docPr id="11" name="Picture 11"/>
+          <wp:inline distT="0" distB="0" distL="0" distR="0" wp14:anchorId="548BA1EC" wp14:editId="370B5CE8">
+            <wp:extent cx="5731510" cy="754380"/>
+            <wp:effectExtent l="0" t="0" r="2540" b="7620"/>
+            <wp:docPr id="9" name="Picture 9"/>
             <wp:cNvGraphicFramePr>
               <a:graphicFrameLocks xmlns:a="http://schemas.openxmlformats.org/drawingml/2006/main" noChangeAspect="1"/>
             </wp:cNvGraphicFramePr>
@@ -4972,6 +5343,152 @@
                   <pic:spPr>
                     <a:xfrm>
                       <a:off x="0" y="0"/>
+                      <a:ext cx="5731510" cy="754380"/>
+                    </a:xfrm>
+                    <a:prstGeom prst="rect">
+                      <a:avLst/>
+                    </a:prstGeom>
+                  </pic:spPr>
+                </pic:pic>
+              </a:graphicData>
+            </a:graphic>
+          </wp:inline>
+        </w:drawing>
+      </w:r>
+    </w:p>
+    <w:p>
+      <w:pPr>
+        <w:pStyle w:val="ListParagraph"/>
+        <w:numPr>
+          <w:ilvl w:val="0"/>
+          <w:numId w:val="14"/>
+        </w:numPr>
+      </w:pPr>
+      <w:proofErr w:type="spellStart"/>
+      <w:r>
+        <w:t>View</w:t>
+      </w:r>
+      <w:proofErr w:type="spellEnd"/>
+      <w:r>
+        <w:t xml:space="preserve"> </w:t>
+      </w:r>
+      <w:proofErr w:type="spellStart"/>
+      <w:r>
+        <w:t>Invitations</w:t>
+      </w:r>
+      <w:proofErr w:type="spellEnd"/>
+      <w:r>
+        <w:t xml:space="preserve"> – pobranie listy zaproszeń</w:t>
+      </w:r>
+      <w:r>
+        <w:t xml:space="preserve"> użytkownika, w których jest on uczestnikiem</w:t>
+      </w:r>
+    </w:p>
+    <w:p>
+      <w:r>
+        <w:rPr>
+          <w:noProof/>
+        </w:rPr>
+        <w:lastRenderedPageBreak/>
+        <w:drawing>
+          <wp:inline distT="0" distB="0" distL="0" distR="0" wp14:anchorId="3A075BFA" wp14:editId="34E09835">
+            <wp:extent cx="5731510" cy="1084580"/>
+            <wp:effectExtent l="0" t="0" r="2540" b="1270"/>
+            <wp:docPr id="10" name="Picture 10"/>
+            <wp:cNvGraphicFramePr>
+              <a:graphicFrameLocks xmlns:a="http://schemas.openxmlformats.org/drawingml/2006/main" noChangeAspect="1"/>
+            </wp:cNvGraphicFramePr>
+            <a:graphic xmlns:a="http://schemas.openxmlformats.org/drawingml/2006/main">
+              <a:graphicData uri="http://schemas.openxmlformats.org/drawingml/2006/picture">
+                <pic:pic xmlns:pic="http://schemas.openxmlformats.org/drawingml/2006/picture">
+                  <pic:nvPicPr>
+                    <pic:cNvPr id="1" name=""/>
+                    <pic:cNvPicPr/>
+                  </pic:nvPicPr>
+                  <pic:blipFill>
+                    <a:blip r:embed="rId28"/>
+                    <a:stretch>
+                      <a:fillRect/>
+                    </a:stretch>
+                  </pic:blipFill>
+                  <pic:spPr>
+                    <a:xfrm>
+                      <a:off x="0" y="0"/>
+                      <a:ext cx="5731510" cy="1084580"/>
+                    </a:xfrm>
+                    <a:prstGeom prst="rect">
+                      <a:avLst/>
+                    </a:prstGeom>
+                  </pic:spPr>
+                </pic:pic>
+              </a:graphicData>
+            </a:graphic>
+          </wp:inline>
+        </w:drawing>
+      </w:r>
+    </w:p>
+    <w:p>
+      <w:r>
+        <w:t>Użytkownik powinien widzieć status zaproszenia i przypisany event.</w:t>
+      </w:r>
+    </w:p>
+    <w:p>
+      <w:pPr>
+        <w:pStyle w:val="ListParagraph"/>
+        <w:numPr>
+          <w:ilvl w:val="0"/>
+          <w:numId w:val="14"/>
+        </w:numPr>
+      </w:pPr>
+      <w:proofErr w:type="spellStart"/>
+      <w:r>
+        <w:t>Manage</w:t>
+      </w:r>
+      <w:proofErr w:type="spellEnd"/>
+      <w:r>
+        <w:t xml:space="preserve"> Event </w:t>
+      </w:r>
+      <w:proofErr w:type="spellStart"/>
+      <w:r>
+        <w:t>Invitations</w:t>
+      </w:r>
+      <w:proofErr w:type="spellEnd"/>
+      <w:r>
+        <w:t xml:space="preserve"> – pobranie listy zaproszeń dla o</w:t>
+      </w:r>
+      <w:r>
+        <w:t>rganizowanych wydarzeń, w których użytkownik jest organizatorem – zarządzanie zaproszeniami dla wydarzenia</w:t>
+      </w:r>
+    </w:p>
+    <w:p>
+      <w:r>
+        <w:rPr>
+          <w:noProof/>
+        </w:rPr>
+        <w:drawing>
+          <wp:inline distT="0" distB="0" distL="0" distR="0" wp14:anchorId="125B39D4" wp14:editId="474C58D0">
+            <wp:extent cx="5731510" cy="3188335"/>
+            <wp:effectExtent l="0" t="0" r="2540" b="0"/>
+            <wp:docPr id="11" name="Picture 11"/>
+            <wp:cNvGraphicFramePr>
+              <a:graphicFrameLocks xmlns:a="http://schemas.openxmlformats.org/drawingml/2006/main" noChangeAspect="1"/>
+            </wp:cNvGraphicFramePr>
+            <a:graphic xmlns:a="http://schemas.openxmlformats.org/drawingml/2006/main">
+              <a:graphicData uri="http://schemas.openxmlformats.org/drawingml/2006/picture">
+                <pic:pic xmlns:pic="http://schemas.openxmlformats.org/drawingml/2006/picture">
+                  <pic:nvPicPr>
+                    <pic:cNvPr id="1" name=""/>
+                    <pic:cNvPicPr/>
+                  </pic:nvPicPr>
+                  <pic:blipFill>
+                    <a:blip r:embed="rId29"/>
+                    <a:stretch>
+                      <a:fillRect/>
+                    </a:stretch>
+                  </pic:blipFill>
+                  <pic:spPr>
+                    <a:xfrm>
+                      <a:off x="0" y="0"/>
                       <a:ext cx="5731510" cy="3188335"/>
                     </a:xfrm>
                     <a:prstGeom prst="rect">
@@ -4996,7 +5513,15 @@
         <w:t xml:space="preserve"> lub odrzucać uczestnika. Jeżeli uczestnik wyśle </w:t>
       </w:r>
       <w:r>
-        <w:t>zaproszenie poprzez kliknięcie „join” w module Event, zostanie utworzone, w części serwerowej, zaproszenie ze statusem PENDING_OWNER.</w:t>
+        <w:t>zaproszenie poprzez kliknięcie „</w:t>
+      </w:r>
+      <w:proofErr w:type="spellStart"/>
+      <w:r>
+        <w:t>join</w:t>
+      </w:r>
+      <w:proofErr w:type="spellEnd"/>
+      <w:r>
+        <w:t>” w module Event, zostanie utworzone, w części serwerowej, zaproszenie ze statusem PENDING_OWNER.</w:t>
       </w:r>
     </w:p>
     <w:p>

</xml_diff>